<commit_message>
Correções dos itens do checklist de qualidade
</commit_message>
<xml_diff>
--- a/Gerencia_Projeto/Planos/Analise de riscos.docx
+++ b/Gerencia_Projeto/Planos/Analise de riscos.docx
@@ -1,6 +1,6 @@
 
 <file path=word/document.xml><?xml version="1.0" encoding="utf-8"?>
-<w:document xmlns:ve="http://schemas.openxmlformats.org/markup-compatibility/2006" xmlns:o="urn:schemas-microsoft-com:office:office" xmlns:r="http://schemas.openxmlformats.org/officeDocument/2006/relationships" xmlns:m="http://schemas.openxmlformats.org/officeDocument/2006/math" xmlns:v="urn:schemas-microsoft-com:vml" xmlns:wp="http://schemas.openxmlformats.org/drawingml/2006/wordprocessingDrawing" xmlns:w10="urn:schemas-microsoft-com:office:word" xmlns:w="http://schemas.openxmlformats.org/wordprocessingml/2006/main" xmlns:wne="http://schemas.microsoft.com/office/word/2006/wordml">
+<w:document xmlns:wpc="http://schemas.microsoft.com/office/word/2010/wordprocessingCanvas" xmlns:mc="http://schemas.openxmlformats.org/markup-compatibility/2006" xmlns:o="urn:schemas-microsoft-com:office:office" xmlns:r="http://schemas.openxmlformats.org/officeDocument/2006/relationships" xmlns:m="http://schemas.openxmlformats.org/officeDocument/2006/math" xmlns:v="urn:schemas-microsoft-com:vml" xmlns:wp14="http://schemas.microsoft.com/office/word/2010/wordprocessingDrawing" xmlns:wp="http://schemas.openxmlformats.org/drawingml/2006/wordprocessingDrawing" xmlns:w10="urn:schemas-microsoft-com:office:word" xmlns:w="http://schemas.openxmlformats.org/wordprocessingml/2006/main" xmlns:w14="http://schemas.microsoft.com/office/word/2010/wordml" xmlns:wpg="http://schemas.microsoft.com/office/word/2010/wordprocessingGroup" xmlns:wpi="http://schemas.microsoft.com/office/word/2010/wordprocessingInk" xmlns:wne="http://schemas.microsoft.com/office/word/2006/wordml" xmlns:wps="http://schemas.microsoft.com/office/word/2010/wordprocessingShape" mc:Ignorable="w14 wp14">
   <w:body>
     <w:p>
       <w:pPr>
@@ -76,7 +76,7 @@
     </w:p>
     <w:p>
       <w:pPr>
-        <w:pStyle w:val="Ttulo"/>
+        <w:pStyle w:val="Title"/>
         <w:rPr>
           <w:color w:val="000000" w:themeColor="text1"/>
           <w:sz w:val="32"/>
@@ -92,7 +92,7 @@
     </w:p>
     <w:p>
       <w:pPr>
-        <w:pStyle w:val="Ttulo"/>
+        <w:pStyle w:val="Title"/>
         <w:rPr>
           <w:color w:val="000000" w:themeColor="text1"/>
           <w:sz w:val="32"/>
@@ -108,7 +108,7 @@
     </w:p>
     <w:p>
       <w:pPr>
-        <w:pStyle w:val="Ttulo"/>
+        <w:pStyle w:val="Title"/>
         <w:rPr>
           <w:color w:val="000000" w:themeColor="text1"/>
           <w:sz w:val="32"/>
@@ -229,16 +229,8 @@
         <w:rPr>
           <w:b/>
         </w:rPr>
-        <w:t xml:space="preserve">de </w:t>
+        <w:t>de 2013</w:t>
       </w:r>
-      <w:proofErr w:type="gramStart"/>
-      <w:r>
-        <w:rPr>
-          <w:b/>
-        </w:rPr>
-        <w:t>2013</w:t>
-      </w:r>
-      <w:proofErr w:type="gramEnd"/>
     </w:p>
     <w:p>
       <w:pPr>
@@ -264,10 +256,10 @@
     </w:p>
     <w:tbl>
       <w:tblPr>
-        <w:tblStyle w:val="Tabelacomgrade"/>
+        <w:tblStyle w:val="TableGrid"/>
         <w:tblW w:w="0" w:type="auto"/>
         <w:jc w:val="center"/>
-        <w:tblLook w:val="04A0"/>
+        <w:tblLook w:val="04A0" w:firstRow="1" w:lastRow="0" w:firstColumn="1" w:lastColumn="0" w:noHBand="0" w:noVBand="1"/>
       </w:tblPr>
       <w:tblGrid>
         <w:gridCol w:w="1335"/>
@@ -404,13 +396,8 @@
             <w:pPr>
               <w:jc w:val="center"/>
             </w:pPr>
-            <w:proofErr w:type="spellStart"/>
-            <w:r>
-              <w:t>Rhaissa</w:t>
-            </w:r>
-            <w:proofErr w:type="spellEnd"/>
-            <w:r>
-              <w:t xml:space="preserve"> Nogueira</w:t>
+            <w:r>
+              <w:t>Rhaissa Nogueira</w:t>
             </w:r>
           </w:p>
         </w:tc>
@@ -471,13 +458,8 @@
             <w:pPr>
               <w:jc w:val="center"/>
             </w:pPr>
-            <w:proofErr w:type="spellStart"/>
-            <w:r>
-              <w:t>Rhaissa</w:t>
-            </w:r>
-            <w:proofErr w:type="spellEnd"/>
-            <w:r>
-              <w:t xml:space="preserve"> Nogueira</w:t>
+            <w:r>
+              <w:t>Rhaissa Nogueira</w:t>
             </w:r>
           </w:p>
         </w:tc>
@@ -720,7 +702,7 @@
       <w:sdtContent>
         <w:p>
           <w:pPr>
-            <w:pStyle w:val="CabealhodoSumrio"/>
+            <w:pStyle w:val="TOCHeading"/>
             <w:jc w:val="both"/>
             <w:rPr>
               <w:color w:val="000000" w:themeColor="text1"/>
@@ -735,7 +717,7 @@
         </w:p>
         <w:p>
           <w:pPr>
-            <w:pStyle w:val="Sumrio2"/>
+            <w:pStyle w:val="TOC2"/>
             <w:rPr>
               <w:noProof/>
               <w:sz w:val="22"/>
@@ -829,7 +811,7 @@
         </w:p>
         <w:p>
           <w:pPr>
-            <w:pStyle w:val="Sumrio2"/>
+            <w:pStyle w:val="TOC2"/>
             <w:rPr>
               <w:noProof/>
               <w:sz w:val="22"/>
@@ -914,7 +896,7 @@
         </w:p>
         <w:p>
           <w:pPr>
-            <w:pStyle w:val="Sumrio2"/>
+            <w:pStyle w:val="TOC2"/>
             <w:rPr>
               <w:noProof/>
               <w:sz w:val="22"/>
@@ -1138,7 +1120,7 @@
     </w:p>
     <w:p>
       <w:pPr>
-        <w:pStyle w:val="Ttulo2"/>
+        <w:pStyle w:val="Heading2"/>
         <w:numPr>
           <w:ilvl w:val="0"/>
           <w:numId w:val="11"/>
@@ -1183,21 +1165,7 @@
         <w:rPr>
           <w:rFonts w:ascii="Calibri" w:eastAsia="Times New Roman" w:hAnsi="Calibri" w:cs="Times New Roman"/>
         </w:rPr>
-        <w:t>A Análise Preliminar de Riscos (APR)</w:t>
-      </w:r>
-      <w:proofErr w:type="gramStart"/>
-      <w:r>
-        <w:rPr>
-          <w:rFonts w:ascii="Calibri" w:eastAsia="Times New Roman" w:hAnsi="Calibri" w:cs="Times New Roman"/>
-        </w:rPr>
-        <w:t xml:space="preserve">  </w:t>
-      </w:r>
-      <w:proofErr w:type="gramEnd"/>
-      <w:r>
-        <w:rPr>
-          <w:rFonts w:ascii="Calibri" w:eastAsia="Times New Roman" w:hAnsi="Calibri" w:cs="Times New Roman"/>
-        </w:rPr>
-        <w:t>consiste em fazer um pequeno estudo durante a fase de concepção  e principalmente de desenvolvimento de um projeto, onde sua finalidade é determinar quais os possíveis riscos que poderão ocorrer e como tratar os casos para que medidas extremas de contingências não precisem ser tomadas.</w:t>
+        <w:t>A Análise Preliminar de Riscos (APR)  consiste em fazer um pequeno estudo durante a fase de concepção  e principalmente de desenvolvimento de um projeto, onde sua finalidade é determinar quais os possíveis riscos que poderão ocorrer e como tratar os casos para que medidas extremas de contingências não precisem ser tomadas.</w:t>
       </w:r>
     </w:p>
     <w:p>
@@ -1266,7 +1234,7 @@
     </w:p>
     <w:p>
       <w:pPr>
-        <w:pStyle w:val="Ttulo2"/>
+        <w:pStyle w:val="Heading2"/>
         <w:numPr>
           <w:ilvl w:val="0"/>
           <w:numId w:val="11"/>
@@ -1324,7 +1292,7 @@
     </w:p>
     <w:p>
       <w:pPr>
-        <w:pStyle w:val="Ttulo2"/>
+        <w:pStyle w:val="Heading2"/>
         <w:numPr>
           <w:ilvl w:val="0"/>
           <w:numId w:val="11"/>
@@ -1362,10 +1330,12 @@
     </w:p>
     <w:tbl>
       <w:tblPr>
-        <w:tblStyle w:val="Tabelacomgrade"/>
-        <w:tblW w:w="9889" w:type="dxa"/>
+        <w:tblStyle w:val="TableGrid"/>
+        <w:tblW w:w="11448" w:type="dxa"/>
+        <w:jc w:val="center"/>
+        <w:tblInd w:w="-896" w:type="dxa"/>
         <w:tblLayout w:type="fixed"/>
-        <w:tblLook w:val="0000"/>
+        <w:tblLook w:val="0000" w:firstRow="0" w:lastRow="0" w:firstColumn="0" w:lastColumn="0" w:noHBand="0" w:noVBand="0"/>
       </w:tblPr>
       <w:tblGrid>
         <w:gridCol w:w="959"/>
@@ -1373,8 +1343,12 @@
         <w:gridCol w:w="3118"/>
         <w:gridCol w:w="1843"/>
         <w:gridCol w:w="1559"/>
+        <w:gridCol w:w="1559"/>
       </w:tblGrid>
       <w:tr>
+        <w:trPr>
+          <w:jc w:val="center"/>
+        </w:trPr>
         <w:tc>
           <w:tcPr>
             <w:tcW w:w="959" w:type="dxa"/>
@@ -1476,6 +1450,28 @@
                 <w:b/>
               </w:rPr>
               <w:t>Prioridade (Escala 0-100)</w:t>
+            </w:r>
+          </w:p>
+        </w:tc>
+        <w:tc>
+          <w:tcPr>
+            <w:tcW w:w="1559" w:type="dxa"/>
+          </w:tcPr>
+          <w:p>
+            <w:pPr>
+              <w:spacing w:after="200"/>
+              <w:jc w:val="center"/>
+              <w:rPr>
+                <w:rFonts w:ascii="Calibri" w:eastAsia="Times New Roman" w:hAnsi="Calibri" w:cs="Times New Roman"/>
+                <w:b/>
+              </w:rPr>
+            </w:pPr>
+            <w:r>
+              <w:rPr>
+                <w:rFonts w:ascii="Calibri" w:eastAsia="Times New Roman" w:hAnsi="Calibri" w:cs="Times New Roman"/>
+                <w:b/>
+              </w:rPr>
+              <w:t>Probabilidade de ocorrência (%)</w:t>
             </w:r>
           </w:p>
         </w:tc>
@@ -1483,6 +1479,7 @@
       <w:tr>
         <w:trPr>
           <w:trHeight w:val="2286"/>
+          <w:jc w:val="center"/>
         </w:trPr>
         <w:tc>
           <w:tcPr>
@@ -1604,11 +1601,34 @@
                 <w:rFonts w:ascii="Calibri" w:eastAsia="Times New Roman" w:hAnsi="Calibri" w:cs="Times New Roman"/>
               </w:rPr>
               <w:t>20</w:t>
+            </w:r>
+          </w:p>
+        </w:tc>
+        <w:tc>
+          <w:tcPr>
+            <w:tcW w:w="1559" w:type="dxa"/>
+          </w:tcPr>
+          <w:p>
+            <w:pPr>
+              <w:spacing w:after="200"/>
+              <w:jc w:val="center"/>
+              <w:rPr>
+                <w:rFonts w:ascii="Calibri" w:eastAsia="Times New Roman" w:hAnsi="Calibri" w:cs="Times New Roman"/>
+              </w:rPr>
+            </w:pPr>
+            <w:r>
+              <w:rPr>
+                <w:rFonts w:ascii="Calibri" w:eastAsia="Times New Roman" w:hAnsi="Calibri" w:cs="Times New Roman"/>
+              </w:rPr>
+              <w:t>50</w:t>
             </w:r>
           </w:p>
         </w:tc>
       </w:tr>
       <w:tr>
+        <w:trPr>
+          <w:jc w:val="center"/>
+        </w:trPr>
         <w:tc>
           <w:tcPr>
             <w:tcW w:w="959" w:type="dxa"/>
@@ -1731,11 +1751,34 @@
                 <w:rFonts w:ascii="Calibri" w:eastAsia="Times New Roman" w:hAnsi="Calibri" w:cs="Times New Roman"/>
               </w:rPr>
               <w:t>50</w:t>
+            </w:r>
+          </w:p>
+        </w:tc>
+        <w:tc>
+          <w:tcPr>
+            <w:tcW w:w="1559" w:type="dxa"/>
+          </w:tcPr>
+          <w:p>
+            <w:pPr>
+              <w:spacing w:after="200"/>
+              <w:jc w:val="center"/>
+              <w:rPr>
+                <w:rFonts w:ascii="Calibri" w:eastAsia="Times New Roman" w:hAnsi="Calibri" w:cs="Times New Roman"/>
+              </w:rPr>
+            </w:pPr>
+            <w:r>
+              <w:rPr>
+                <w:rFonts w:ascii="Calibri" w:eastAsia="Times New Roman" w:hAnsi="Calibri" w:cs="Times New Roman"/>
+              </w:rPr>
+              <w:t>60</w:t>
             </w:r>
           </w:p>
         </w:tc>
       </w:tr>
       <w:tr>
+        <w:trPr>
+          <w:jc w:val="center"/>
+        </w:trPr>
         <w:tc>
           <w:tcPr>
             <w:tcW w:w="959" w:type="dxa"/>
@@ -1861,11 +1904,34 @@
                 <w:rFonts w:ascii="Calibri" w:eastAsia="Times New Roman" w:hAnsi="Calibri" w:cs="Times New Roman"/>
               </w:rPr>
               <w:t>80</w:t>
+            </w:r>
+          </w:p>
+        </w:tc>
+        <w:tc>
+          <w:tcPr>
+            <w:tcW w:w="1559" w:type="dxa"/>
+          </w:tcPr>
+          <w:p>
+            <w:pPr>
+              <w:spacing w:after="200"/>
+              <w:jc w:val="center"/>
+              <w:rPr>
+                <w:rFonts w:ascii="Calibri" w:eastAsia="Times New Roman" w:hAnsi="Calibri" w:cs="Times New Roman"/>
+              </w:rPr>
+            </w:pPr>
+            <w:r>
+              <w:rPr>
+                <w:rFonts w:ascii="Calibri" w:eastAsia="Times New Roman" w:hAnsi="Calibri" w:cs="Times New Roman"/>
+              </w:rPr>
+              <w:t>50</w:t>
             </w:r>
           </w:p>
         </w:tc>
       </w:tr>
       <w:tr>
+        <w:trPr>
+          <w:jc w:val="center"/>
+        </w:trPr>
         <w:tc>
           <w:tcPr>
             <w:tcW w:w="959" w:type="dxa"/>
@@ -1921,48 +1987,20 @@
               <w:rPr>
                 <w:rFonts w:ascii="Calibri" w:eastAsia="Times New Roman" w:hAnsi="Calibri" w:cs="Times New Roman"/>
               </w:rPr>
-              <w:t xml:space="preserve">Problemas quanto </w:t>
-            </w:r>
-            <w:proofErr w:type="gramStart"/>
-            <w:r>
-              <w:rPr>
-                <w:rFonts w:ascii="Calibri" w:eastAsia="Times New Roman" w:hAnsi="Calibri" w:cs="Times New Roman"/>
-              </w:rPr>
-              <w:t>a</w:t>
-            </w:r>
-            <w:proofErr w:type="gramEnd"/>
-            <w:r>
-              <w:rPr>
-                <w:rFonts w:ascii="Calibri" w:eastAsia="Times New Roman" w:hAnsi="Calibri" w:cs="Times New Roman"/>
-              </w:rPr>
-              <w:t xml:space="preserve"> elaboração da proposta de solução</w:t>
-            </w:r>
-          </w:p>
-          <w:p>
-            <w:pPr>
-              <w:rPr>
-                <w:rFonts w:ascii="Calibri" w:eastAsia="Times New Roman" w:hAnsi="Calibri" w:cs="Times New Roman"/>
-              </w:rPr>
-            </w:pPr>
-            <w:r>
-              <w:rPr>
-                <w:rFonts w:ascii="Calibri" w:eastAsia="Times New Roman" w:hAnsi="Calibri" w:cs="Times New Roman"/>
-              </w:rPr>
-              <w:t xml:space="preserve">Integração não completamente </w:t>
-            </w:r>
-            <w:proofErr w:type="gramStart"/>
-            <w:r>
-              <w:rPr>
-                <w:rFonts w:ascii="Calibri" w:eastAsia="Times New Roman" w:hAnsi="Calibri" w:cs="Times New Roman"/>
-              </w:rPr>
-              <w:t>implementada</w:t>
-            </w:r>
-            <w:proofErr w:type="gramEnd"/>
-            <w:r>
-              <w:rPr>
-                <w:rFonts w:ascii="Calibri" w:eastAsia="Times New Roman" w:hAnsi="Calibri" w:cs="Times New Roman"/>
-              </w:rPr>
-              <w:t>.</w:t>
+              <w:t>Problemas quanto a elaboração da proposta de solução</w:t>
+            </w:r>
+          </w:p>
+          <w:p>
+            <w:pPr>
+              <w:rPr>
+                <w:rFonts w:ascii="Calibri" w:eastAsia="Times New Roman" w:hAnsi="Calibri" w:cs="Times New Roman"/>
+              </w:rPr>
+            </w:pPr>
+            <w:r>
+              <w:rPr>
+                <w:rFonts w:ascii="Calibri" w:eastAsia="Times New Roman" w:hAnsi="Calibri" w:cs="Times New Roman"/>
+              </w:rPr>
+              <w:t>Integração não completamente implementada.</w:t>
             </w:r>
           </w:p>
         </w:tc>
@@ -2003,11 +2041,34 @@
                 <w:rFonts w:ascii="Calibri" w:eastAsia="Times New Roman" w:hAnsi="Calibri" w:cs="Times New Roman"/>
               </w:rPr>
               <w:t>50</w:t>
+            </w:r>
+          </w:p>
+        </w:tc>
+        <w:tc>
+          <w:tcPr>
+            <w:tcW w:w="1559" w:type="dxa"/>
+          </w:tcPr>
+          <w:p>
+            <w:pPr>
+              <w:spacing w:after="200"/>
+              <w:jc w:val="center"/>
+              <w:rPr>
+                <w:rFonts w:ascii="Calibri" w:eastAsia="Times New Roman" w:hAnsi="Calibri" w:cs="Times New Roman"/>
+              </w:rPr>
+            </w:pPr>
+            <w:r>
+              <w:rPr>
+                <w:rFonts w:ascii="Calibri" w:eastAsia="Times New Roman" w:hAnsi="Calibri" w:cs="Times New Roman"/>
+              </w:rPr>
+              <w:t>80</w:t>
             </w:r>
           </w:p>
         </w:tc>
       </w:tr>
       <w:tr>
+        <w:trPr>
+          <w:jc w:val="center"/>
+        </w:trPr>
         <w:tc>
           <w:tcPr>
             <w:tcW w:w="959" w:type="dxa"/>
@@ -2146,8 +2207,31 @@
             </w:r>
           </w:p>
         </w:tc>
+        <w:tc>
+          <w:tcPr>
+            <w:tcW w:w="1559" w:type="dxa"/>
+          </w:tcPr>
+          <w:p>
+            <w:pPr>
+              <w:spacing w:after="200"/>
+              <w:jc w:val="center"/>
+              <w:rPr>
+                <w:rFonts w:ascii="Calibri" w:eastAsia="Times New Roman" w:hAnsi="Calibri" w:cs="Times New Roman"/>
+              </w:rPr>
+            </w:pPr>
+            <w:r>
+              <w:rPr>
+                <w:rFonts w:ascii="Calibri" w:eastAsia="Times New Roman" w:hAnsi="Calibri" w:cs="Times New Roman"/>
+              </w:rPr>
+              <w:t>90</w:t>
+            </w:r>
+          </w:p>
+        </w:tc>
       </w:tr>
       <w:tr>
+        <w:trPr>
+          <w:jc w:val="center"/>
+        </w:trPr>
         <w:tc>
           <w:tcPr>
             <w:tcW w:w="959" w:type="dxa"/>
@@ -2285,11 +2369,34 @@
                 <w:rFonts w:ascii="Calibri" w:eastAsia="Times New Roman" w:hAnsi="Calibri" w:cs="Times New Roman"/>
               </w:rPr>
               <w:t>50</w:t>
+            </w:r>
+          </w:p>
+        </w:tc>
+        <w:tc>
+          <w:tcPr>
+            <w:tcW w:w="1559" w:type="dxa"/>
+          </w:tcPr>
+          <w:p>
+            <w:pPr>
+              <w:spacing w:after="200"/>
+              <w:jc w:val="center"/>
+              <w:rPr>
+                <w:rFonts w:ascii="Calibri" w:eastAsia="Times New Roman" w:hAnsi="Calibri" w:cs="Times New Roman"/>
+              </w:rPr>
+            </w:pPr>
+            <w:r>
+              <w:rPr>
+                <w:rFonts w:ascii="Calibri" w:eastAsia="Times New Roman" w:hAnsi="Calibri" w:cs="Times New Roman"/>
+              </w:rPr>
+              <w:t>70</w:t>
             </w:r>
           </w:p>
         </w:tc>
       </w:tr>
       <w:tr>
+        <w:trPr>
+          <w:jc w:val="center"/>
+        </w:trPr>
         <w:tc>
           <w:tcPr>
             <w:tcW w:w="959" w:type="dxa"/>
@@ -2328,14 +2435,7 @@
               <w:rPr>
                 <w:rFonts w:ascii="Calibri" w:eastAsia="Times New Roman" w:hAnsi="Calibri" w:cs="Times New Roman"/>
               </w:rPr>
-              <w:t xml:space="preserve">Tempo de dedicação </w:t>
-            </w:r>
-            <w:proofErr w:type="gramStart"/>
-            <w:r>
-              <w:rPr>
-                <w:rFonts w:ascii="Calibri" w:eastAsia="Times New Roman" w:hAnsi="Calibri" w:cs="Times New Roman"/>
-              </w:rPr>
-              <w:t>esca</w:t>
+              <w:t>Tempo de dedicação esca</w:t>
             </w:r>
             <w:r>
               <w:t>ss</w:t>
@@ -2344,14 +2444,7 @@
               <w:rPr>
                 <w:rFonts w:ascii="Calibri" w:eastAsia="Times New Roman" w:hAnsi="Calibri" w:cs="Times New Roman"/>
               </w:rPr>
-              <w:t>o devido outras</w:t>
-            </w:r>
-            <w:proofErr w:type="gramEnd"/>
-            <w:r>
-              <w:rPr>
-                <w:rFonts w:ascii="Calibri" w:eastAsia="Times New Roman" w:hAnsi="Calibri" w:cs="Times New Roman"/>
-              </w:rPr>
-              <w:t xml:space="preserve"> matérias cursadas dentro ou fora da grade do curso de Engenharia de Software</w:t>
+              <w:t>o devido outras matérias cursadas dentro ou fora da grade do curso de Engenharia de Software</w:t>
             </w:r>
           </w:p>
         </w:tc>
@@ -2436,11 +2529,34 @@
                 <w:rFonts w:ascii="Calibri" w:eastAsia="Times New Roman" w:hAnsi="Calibri" w:cs="Times New Roman"/>
               </w:rPr>
               <w:t>70</w:t>
+            </w:r>
+          </w:p>
+        </w:tc>
+        <w:tc>
+          <w:tcPr>
+            <w:tcW w:w="1559" w:type="dxa"/>
+          </w:tcPr>
+          <w:p>
+            <w:pPr>
+              <w:spacing w:after="200"/>
+              <w:jc w:val="center"/>
+              <w:rPr>
+                <w:rFonts w:ascii="Calibri" w:eastAsia="Times New Roman" w:hAnsi="Calibri" w:cs="Times New Roman"/>
+              </w:rPr>
+            </w:pPr>
+            <w:r>
+              <w:rPr>
+                <w:rFonts w:ascii="Calibri" w:eastAsia="Times New Roman" w:hAnsi="Calibri" w:cs="Times New Roman"/>
+              </w:rPr>
+              <w:t>50</w:t>
             </w:r>
           </w:p>
         </w:tc>
       </w:tr>
       <w:tr>
+        <w:trPr>
+          <w:jc w:val="center"/>
+        </w:trPr>
         <w:tc>
           <w:tcPr>
             <w:tcW w:w="959" w:type="dxa"/>
@@ -2523,16 +2639,8 @@
               <w:rPr>
                 <w:rFonts w:ascii="Calibri" w:eastAsia="Times New Roman" w:hAnsi="Calibri" w:cs="Times New Roman"/>
               </w:rPr>
-              <w:t xml:space="preserve">Dificuldade no esclarecimento </w:t>
-            </w:r>
-            <w:proofErr w:type="gramStart"/>
-            <w:r>
-              <w:rPr>
-                <w:rFonts w:ascii="Calibri" w:eastAsia="Times New Roman" w:hAnsi="Calibri" w:cs="Times New Roman"/>
-              </w:rPr>
-              <w:t>do papéis</w:t>
-            </w:r>
-            <w:proofErr w:type="gramEnd"/>
+              <w:t>Dificuldade no esclarecimento do papéis</w:t>
+            </w:r>
           </w:p>
           <w:p>
             <w:pPr>
@@ -2585,11 +2693,34 @@
                 <w:rFonts w:ascii="Calibri" w:eastAsia="Times New Roman" w:hAnsi="Calibri" w:cs="Times New Roman"/>
               </w:rPr>
               <w:t>60</w:t>
+            </w:r>
+          </w:p>
+        </w:tc>
+        <w:tc>
+          <w:tcPr>
+            <w:tcW w:w="1559" w:type="dxa"/>
+          </w:tcPr>
+          <w:p>
+            <w:pPr>
+              <w:spacing w:after="200"/>
+              <w:jc w:val="center"/>
+              <w:rPr>
+                <w:rFonts w:ascii="Calibri" w:eastAsia="Times New Roman" w:hAnsi="Calibri" w:cs="Times New Roman"/>
+              </w:rPr>
+            </w:pPr>
+            <w:r>
+              <w:rPr>
+                <w:rFonts w:ascii="Calibri" w:eastAsia="Times New Roman" w:hAnsi="Calibri" w:cs="Times New Roman"/>
+              </w:rPr>
+              <w:t>50</w:t>
             </w:r>
           </w:p>
         </w:tc>
       </w:tr>
       <w:tr>
+        <w:trPr>
+          <w:jc w:val="center"/>
+        </w:trPr>
         <w:tc>
           <w:tcPr>
             <w:tcW w:w="959" w:type="dxa"/>
@@ -2687,11 +2818,34 @@
                 <w:rFonts w:ascii="Calibri" w:eastAsia="Times New Roman" w:hAnsi="Calibri" w:cs="Times New Roman"/>
               </w:rPr>
               <w:t>100</w:t>
+            </w:r>
+          </w:p>
+        </w:tc>
+        <w:tc>
+          <w:tcPr>
+            <w:tcW w:w="1559" w:type="dxa"/>
+          </w:tcPr>
+          <w:p>
+            <w:pPr>
+              <w:spacing w:after="200"/>
+              <w:jc w:val="center"/>
+              <w:rPr>
+                <w:rFonts w:ascii="Calibri" w:eastAsia="Times New Roman" w:hAnsi="Calibri" w:cs="Times New Roman"/>
+              </w:rPr>
+            </w:pPr>
+            <w:r>
+              <w:rPr>
+                <w:rFonts w:ascii="Calibri" w:eastAsia="Times New Roman" w:hAnsi="Calibri" w:cs="Times New Roman"/>
+              </w:rPr>
+              <w:t>50</w:t>
             </w:r>
           </w:p>
         </w:tc>
       </w:tr>
       <w:tr>
+        <w:trPr>
+          <w:jc w:val="center"/>
+        </w:trPr>
         <w:tc>
           <w:tcPr>
             <w:tcW w:w="959" w:type="dxa"/>
@@ -2828,11 +2982,34 @@
                 <w:rFonts w:ascii="Calibri" w:eastAsia="Times New Roman" w:hAnsi="Calibri" w:cs="Times New Roman"/>
               </w:rPr>
               <w:t>100</w:t>
+            </w:r>
+          </w:p>
+        </w:tc>
+        <w:tc>
+          <w:tcPr>
+            <w:tcW w:w="1559" w:type="dxa"/>
+          </w:tcPr>
+          <w:p>
+            <w:pPr>
+              <w:spacing w:after="200"/>
+              <w:jc w:val="center"/>
+              <w:rPr>
+                <w:rFonts w:ascii="Calibri" w:eastAsia="Times New Roman" w:hAnsi="Calibri" w:cs="Times New Roman"/>
+              </w:rPr>
+            </w:pPr>
+            <w:r>
+              <w:rPr>
+                <w:rFonts w:ascii="Calibri" w:eastAsia="Times New Roman" w:hAnsi="Calibri" w:cs="Times New Roman"/>
+              </w:rPr>
+              <w:t>50</w:t>
             </w:r>
           </w:p>
         </w:tc>
       </w:tr>
       <w:tr>
+        <w:trPr>
+          <w:jc w:val="center"/>
+        </w:trPr>
         <w:tc>
           <w:tcPr>
             <w:tcW w:w="959" w:type="dxa"/>
@@ -2931,827 +3108,961 @@
                 <w:rFonts w:ascii="Calibri" w:eastAsia="Times New Roman" w:hAnsi="Calibri" w:cs="Times New Roman"/>
               </w:rPr>
             </w:pPr>
+            <w:r>
+              <w:rPr>
+                <w:rFonts w:ascii="Calibri" w:eastAsia="Times New Roman" w:hAnsi="Calibri" w:cs="Times New Roman"/>
+              </w:rPr>
+              <w:t>Alta</w:t>
+            </w:r>
+          </w:p>
+        </w:tc>
+        <w:tc>
+          <w:tcPr>
+            <w:tcW w:w="1559" w:type="dxa"/>
+          </w:tcPr>
+          <w:p>
+            <w:pPr>
+              <w:spacing w:after="200"/>
+              <w:jc w:val="center"/>
+              <w:rPr>
+                <w:rFonts w:ascii="Calibri" w:eastAsia="Times New Roman" w:hAnsi="Calibri" w:cs="Times New Roman"/>
+              </w:rPr>
+            </w:pPr>
+            <w:r>
+              <w:rPr>
+                <w:rFonts w:ascii="Calibri" w:eastAsia="Times New Roman" w:hAnsi="Calibri" w:cs="Times New Roman"/>
+              </w:rPr>
+              <w:t>90</w:t>
+            </w:r>
+          </w:p>
+        </w:tc>
+        <w:tc>
+          <w:tcPr>
+            <w:tcW w:w="1559" w:type="dxa"/>
+          </w:tcPr>
+          <w:p>
+            <w:pPr>
+              <w:spacing w:after="200"/>
+              <w:jc w:val="center"/>
+              <w:rPr>
+                <w:rFonts w:ascii="Calibri" w:eastAsia="Times New Roman" w:hAnsi="Calibri" w:cs="Times New Roman"/>
+              </w:rPr>
+            </w:pPr>
+            <w:r>
+              <w:rPr>
+                <w:rFonts w:ascii="Calibri" w:eastAsia="Times New Roman" w:hAnsi="Calibri" w:cs="Times New Roman"/>
+              </w:rPr>
+              <w:t>80</w:t>
+            </w:r>
+          </w:p>
+        </w:tc>
+      </w:tr>
+      <w:tr>
+        <w:trPr>
+          <w:jc w:val="center"/>
+        </w:trPr>
+        <w:tc>
+          <w:tcPr>
+            <w:tcW w:w="959" w:type="dxa"/>
+          </w:tcPr>
+          <w:p>
+            <w:pPr>
+              <w:spacing w:after="200"/>
+              <w:jc w:val="center"/>
+              <w:rPr>
+                <w:rFonts w:ascii="Calibri" w:eastAsia="Times New Roman" w:hAnsi="Calibri" w:cs="Times New Roman"/>
+                <w:b/>
+              </w:rPr>
+            </w:pPr>
+            <w:r>
+              <w:rPr>
+                <w:rFonts w:ascii="Calibri" w:eastAsia="Times New Roman" w:hAnsi="Calibri" w:cs="Times New Roman"/>
+                <w:b/>
+              </w:rPr>
+              <w:t>R12</w:t>
+            </w:r>
+          </w:p>
+        </w:tc>
+        <w:tc>
+          <w:tcPr>
+            <w:tcW w:w="2410" w:type="dxa"/>
+          </w:tcPr>
+          <w:p>
+            <w:pPr>
+              <w:spacing w:after="200"/>
+              <w:jc w:val="center"/>
+              <w:rPr>
+                <w:rFonts w:ascii="Calibri" w:eastAsia="Times New Roman" w:hAnsi="Calibri" w:cs="Times New Roman"/>
+              </w:rPr>
+            </w:pPr>
+            <w:r>
+              <w:rPr>
+                <w:rFonts w:ascii="Calibri" w:eastAsia="Times New Roman" w:hAnsi="Calibri" w:cs="Times New Roman"/>
+              </w:rPr>
+              <w:t>Restrições de projetos da fábrica de software não atendidas</w:t>
+            </w:r>
+          </w:p>
+        </w:tc>
+        <w:tc>
+          <w:tcPr>
+            <w:tcW w:w="3118" w:type="dxa"/>
+          </w:tcPr>
+          <w:p>
+            <w:pPr>
+              <w:rPr>
+                <w:rFonts w:ascii="Calibri" w:eastAsia="Times New Roman" w:hAnsi="Calibri" w:cs="Times New Roman"/>
+              </w:rPr>
+            </w:pPr>
+            <w:r>
+              <w:rPr>
+                <w:rFonts w:ascii="Calibri" w:eastAsia="Times New Roman" w:hAnsi="Calibri" w:cs="Times New Roman"/>
+              </w:rPr>
+              <w:t>Insatisfação do cliente</w:t>
+            </w:r>
+          </w:p>
+          <w:p>
+            <w:pPr>
+              <w:rPr>
+                <w:rFonts w:ascii="Calibri" w:eastAsia="Times New Roman" w:hAnsi="Calibri" w:cs="Times New Roman"/>
+              </w:rPr>
+            </w:pPr>
+            <w:r>
+              <w:rPr>
+                <w:rFonts w:ascii="Calibri" w:eastAsia="Times New Roman" w:hAnsi="Calibri" w:cs="Times New Roman"/>
+              </w:rPr>
+              <w:t>Baixa qualidade</w:t>
+            </w:r>
+          </w:p>
+        </w:tc>
+        <w:tc>
+          <w:tcPr>
+            <w:tcW w:w="1843" w:type="dxa"/>
+          </w:tcPr>
+          <w:p>
+            <w:pPr>
+              <w:spacing w:after="200"/>
+              <w:jc w:val="center"/>
+              <w:rPr>
+                <w:rFonts w:ascii="Calibri" w:eastAsia="Times New Roman" w:hAnsi="Calibri" w:cs="Times New Roman"/>
+              </w:rPr>
+            </w:pPr>
+            <w:r>
+              <w:rPr>
+                <w:rFonts w:ascii="Calibri" w:eastAsia="Times New Roman" w:hAnsi="Calibri" w:cs="Times New Roman"/>
+              </w:rPr>
+              <w:t>Alta</w:t>
+            </w:r>
+          </w:p>
+        </w:tc>
+        <w:tc>
+          <w:tcPr>
+            <w:tcW w:w="1559" w:type="dxa"/>
+          </w:tcPr>
+          <w:p>
+            <w:pPr>
+              <w:spacing w:after="200"/>
+              <w:jc w:val="center"/>
+              <w:rPr>
+                <w:rFonts w:ascii="Calibri" w:eastAsia="Times New Roman" w:hAnsi="Calibri" w:cs="Times New Roman"/>
+              </w:rPr>
+            </w:pPr>
+            <w:r>
+              <w:rPr>
+                <w:rFonts w:ascii="Calibri" w:eastAsia="Times New Roman" w:hAnsi="Calibri" w:cs="Times New Roman"/>
+              </w:rPr>
+              <w:t>80</w:t>
+            </w:r>
+          </w:p>
+        </w:tc>
+        <w:tc>
+          <w:tcPr>
+            <w:tcW w:w="1559" w:type="dxa"/>
+          </w:tcPr>
+          <w:p>
+            <w:pPr>
+              <w:spacing w:after="200"/>
+              <w:jc w:val="center"/>
+              <w:rPr>
+                <w:rFonts w:ascii="Calibri" w:eastAsia="Times New Roman" w:hAnsi="Calibri" w:cs="Times New Roman"/>
+              </w:rPr>
+            </w:pPr>
+            <w:r>
+              <w:rPr>
+                <w:rFonts w:ascii="Calibri" w:eastAsia="Times New Roman" w:hAnsi="Calibri" w:cs="Times New Roman"/>
+              </w:rPr>
+              <w:t>50</w:t>
+            </w:r>
+          </w:p>
+        </w:tc>
+      </w:tr>
+      <w:tr>
+        <w:trPr>
+          <w:jc w:val="center"/>
+        </w:trPr>
+        <w:tc>
+          <w:tcPr>
+            <w:tcW w:w="959" w:type="dxa"/>
+          </w:tcPr>
+          <w:p>
+            <w:pPr>
+              <w:spacing w:after="200"/>
+              <w:jc w:val="center"/>
+              <w:rPr>
+                <w:rFonts w:ascii="Calibri" w:eastAsia="Times New Roman" w:hAnsi="Calibri" w:cs="Times New Roman"/>
+                <w:b/>
+              </w:rPr>
+            </w:pPr>
+            <w:r>
+              <w:rPr>
+                <w:rFonts w:ascii="Calibri" w:eastAsia="Times New Roman" w:hAnsi="Calibri" w:cs="Times New Roman"/>
+                <w:b/>
+              </w:rPr>
+              <w:t>R13</w:t>
+            </w:r>
+          </w:p>
+        </w:tc>
+        <w:tc>
+          <w:tcPr>
+            <w:tcW w:w="2410" w:type="dxa"/>
+          </w:tcPr>
+          <w:p>
+            <w:pPr>
+              <w:spacing w:after="200"/>
+              <w:jc w:val="center"/>
+              <w:rPr>
+                <w:rFonts w:ascii="Calibri" w:eastAsia="Times New Roman" w:hAnsi="Calibri" w:cs="Times New Roman"/>
+              </w:rPr>
+            </w:pPr>
+            <w:r>
+              <w:rPr>
+                <w:rFonts w:ascii="Calibri" w:eastAsia="Times New Roman" w:hAnsi="Calibri" w:cs="Times New Roman"/>
+              </w:rPr>
+              <w:t>Dificuldade na alocação de papéis (rotatividade)</w:t>
+            </w:r>
+          </w:p>
+        </w:tc>
+        <w:tc>
+          <w:tcPr>
+            <w:tcW w:w="3118" w:type="dxa"/>
+          </w:tcPr>
+          <w:p>
+            <w:pPr>
+              <w:rPr>
+                <w:rFonts w:ascii="Calibri" w:eastAsia="Times New Roman" w:hAnsi="Calibri" w:cs="Times New Roman"/>
+              </w:rPr>
+            </w:pPr>
+            <w:r>
+              <w:rPr>
+                <w:rFonts w:ascii="Calibri" w:eastAsia="Times New Roman" w:hAnsi="Calibri" w:cs="Times New Roman"/>
+              </w:rPr>
+              <w:t>Dificuldade no andamento do projeto</w:t>
+            </w:r>
+          </w:p>
+        </w:tc>
+        <w:tc>
+          <w:tcPr>
+            <w:tcW w:w="1843" w:type="dxa"/>
+          </w:tcPr>
+          <w:p>
+            <w:pPr>
+              <w:spacing w:after="200"/>
+              <w:jc w:val="center"/>
+              <w:rPr>
+                <w:rFonts w:ascii="Calibri" w:eastAsia="Times New Roman" w:hAnsi="Calibri" w:cs="Times New Roman"/>
+              </w:rPr>
+            </w:pPr>
+            <w:r>
+              <w:rPr>
+                <w:rFonts w:ascii="Calibri" w:eastAsia="Times New Roman" w:hAnsi="Calibri" w:cs="Times New Roman"/>
+              </w:rPr>
+              <w:t>Média</w:t>
+            </w:r>
+          </w:p>
+        </w:tc>
+        <w:tc>
+          <w:tcPr>
+            <w:tcW w:w="1559" w:type="dxa"/>
+          </w:tcPr>
+          <w:p>
+            <w:pPr>
+              <w:spacing w:after="200"/>
+              <w:jc w:val="center"/>
+              <w:rPr>
+                <w:rFonts w:ascii="Calibri" w:eastAsia="Times New Roman" w:hAnsi="Calibri" w:cs="Times New Roman"/>
+              </w:rPr>
+            </w:pPr>
+            <w:r>
+              <w:rPr>
+                <w:rFonts w:ascii="Calibri" w:eastAsia="Times New Roman" w:hAnsi="Calibri" w:cs="Times New Roman"/>
+              </w:rPr>
+              <w:t>45</w:t>
+            </w:r>
+          </w:p>
+        </w:tc>
+        <w:tc>
+          <w:tcPr>
+            <w:tcW w:w="1559" w:type="dxa"/>
+          </w:tcPr>
+          <w:p>
+            <w:pPr>
+              <w:spacing w:after="200"/>
+              <w:jc w:val="center"/>
+              <w:rPr>
+                <w:rFonts w:ascii="Calibri" w:eastAsia="Times New Roman" w:hAnsi="Calibri" w:cs="Times New Roman"/>
+              </w:rPr>
+            </w:pPr>
+            <w:r>
+              <w:rPr>
+                <w:rFonts w:ascii="Calibri" w:eastAsia="Times New Roman" w:hAnsi="Calibri" w:cs="Times New Roman"/>
+              </w:rPr>
+              <w:t>60</w:t>
+            </w:r>
+          </w:p>
+        </w:tc>
+      </w:tr>
+      <w:tr>
+        <w:trPr>
+          <w:jc w:val="center"/>
+        </w:trPr>
+        <w:tc>
+          <w:tcPr>
+            <w:tcW w:w="959" w:type="dxa"/>
+          </w:tcPr>
+          <w:p>
+            <w:pPr>
+              <w:spacing w:after="200"/>
+              <w:jc w:val="center"/>
+              <w:rPr>
+                <w:rFonts w:ascii="Calibri" w:eastAsia="Times New Roman" w:hAnsi="Calibri" w:cs="Times New Roman"/>
+                <w:b/>
+              </w:rPr>
+            </w:pPr>
+            <w:r>
+              <w:rPr>
+                <w:rFonts w:ascii="Calibri" w:eastAsia="Times New Roman" w:hAnsi="Calibri" w:cs="Times New Roman"/>
+                <w:b/>
+              </w:rPr>
+              <w:t>R14</w:t>
+            </w:r>
+          </w:p>
+        </w:tc>
+        <w:tc>
+          <w:tcPr>
+            <w:tcW w:w="2410" w:type="dxa"/>
+          </w:tcPr>
+          <w:p>
+            <w:pPr>
+              <w:spacing w:after="200"/>
+              <w:jc w:val="center"/>
+              <w:rPr>
+                <w:rFonts w:ascii="Calibri" w:eastAsia="Times New Roman" w:hAnsi="Calibri" w:cs="Times New Roman"/>
+              </w:rPr>
+            </w:pPr>
+            <w:r>
+              <w:rPr>
+                <w:rFonts w:ascii="Calibri" w:eastAsia="Times New Roman" w:hAnsi="Calibri" w:cs="Times New Roman"/>
+              </w:rPr>
+              <w:t>Falta de envolvimento da equipe para com o projeto</w:t>
+            </w:r>
+          </w:p>
+        </w:tc>
+        <w:tc>
+          <w:tcPr>
+            <w:tcW w:w="3118" w:type="dxa"/>
+          </w:tcPr>
+          <w:p>
+            <w:pPr>
+              <w:rPr>
+                <w:rFonts w:ascii="Calibri" w:eastAsia="Times New Roman" w:hAnsi="Calibri" w:cs="Times New Roman"/>
+              </w:rPr>
+            </w:pPr>
+            <w:r>
+              <w:rPr>
+                <w:rFonts w:ascii="Calibri" w:eastAsia="Times New Roman" w:hAnsi="Calibri" w:cs="Times New Roman"/>
+              </w:rPr>
+              <w:t>Fracasso do projeto</w:t>
+            </w:r>
+          </w:p>
+          <w:p>
+            <w:pPr>
+              <w:rPr>
+                <w:rFonts w:ascii="Calibri" w:eastAsia="Times New Roman" w:hAnsi="Calibri" w:cs="Times New Roman"/>
+              </w:rPr>
+            </w:pPr>
+            <w:r>
+              <w:rPr>
+                <w:rFonts w:ascii="Calibri" w:eastAsia="Times New Roman" w:hAnsi="Calibri" w:cs="Times New Roman"/>
+              </w:rPr>
+              <w:t>Baixa qualidade</w:t>
+            </w:r>
+          </w:p>
+          <w:p>
+            <w:pPr>
+              <w:rPr>
+                <w:rFonts w:ascii="Calibri" w:eastAsia="Times New Roman" w:hAnsi="Calibri" w:cs="Times New Roman"/>
+              </w:rPr>
+            </w:pPr>
+            <w:r>
+              <w:rPr>
+                <w:rFonts w:ascii="Calibri" w:eastAsia="Times New Roman" w:hAnsi="Calibri" w:cs="Times New Roman"/>
+              </w:rPr>
+              <w:t>Insatisfação das partes interessadas envolvidas no projeto</w:t>
+            </w:r>
+          </w:p>
+        </w:tc>
+        <w:tc>
+          <w:tcPr>
+            <w:tcW w:w="1843" w:type="dxa"/>
+          </w:tcPr>
+          <w:p>
+            <w:pPr>
+              <w:spacing w:after="200"/>
+              <w:jc w:val="center"/>
+              <w:rPr>
+                <w:rFonts w:ascii="Calibri" w:eastAsia="Times New Roman" w:hAnsi="Calibri" w:cs="Times New Roman"/>
+              </w:rPr>
+            </w:pPr>
+            <w:r>
+              <w:rPr>
+                <w:rFonts w:ascii="Calibri" w:eastAsia="Times New Roman" w:hAnsi="Calibri" w:cs="Times New Roman"/>
+              </w:rPr>
+              <w:t>Média</w:t>
+            </w:r>
+          </w:p>
+        </w:tc>
+        <w:tc>
+          <w:tcPr>
+            <w:tcW w:w="1559" w:type="dxa"/>
+          </w:tcPr>
+          <w:p>
+            <w:pPr>
+              <w:spacing w:after="200"/>
+              <w:jc w:val="center"/>
+              <w:rPr>
+                <w:rFonts w:ascii="Calibri" w:eastAsia="Times New Roman" w:hAnsi="Calibri" w:cs="Times New Roman"/>
+              </w:rPr>
+            </w:pPr>
+            <w:r>
+              <w:rPr>
+                <w:rFonts w:ascii="Calibri" w:eastAsia="Times New Roman" w:hAnsi="Calibri" w:cs="Times New Roman"/>
+              </w:rPr>
+              <w:t>60</w:t>
+            </w:r>
+          </w:p>
+        </w:tc>
+        <w:tc>
+          <w:tcPr>
+            <w:tcW w:w="1559" w:type="dxa"/>
+          </w:tcPr>
+          <w:p>
+            <w:pPr>
+              <w:spacing w:after="200"/>
+              <w:jc w:val="center"/>
+              <w:rPr>
+                <w:rFonts w:ascii="Calibri" w:eastAsia="Times New Roman" w:hAnsi="Calibri" w:cs="Times New Roman"/>
+              </w:rPr>
+            </w:pPr>
+            <w:r>
+              <w:rPr>
+                <w:rFonts w:ascii="Calibri" w:eastAsia="Times New Roman" w:hAnsi="Calibri" w:cs="Times New Roman"/>
+              </w:rPr>
+              <w:t>50</w:t>
+            </w:r>
+          </w:p>
+        </w:tc>
+      </w:tr>
+      <w:tr>
+        <w:trPr>
+          <w:jc w:val="center"/>
+        </w:trPr>
+        <w:tc>
+          <w:tcPr>
+            <w:tcW w:w="959" w:type="dxa"/>
+          </w:tcPr>
+          <w:p>
+            <w:pPr>
+              <w:spacing w:after="200"/>
+              <w:jc w:val="center"/>
+              <w:rPr>
+                <w:rFonts w:ascii="Calibri" w:eastAsia="Times New Roman" w:hAnsi="Calibri" w:cs="Times New Roman"/>
+                <w:b/>
+              </w:rPr>
+            </w:pPr>
+            <w:r>
+              <w:rPr>
+                <w:rFonts w:ascii="Calibri" w:eastAsia="Times New Roman" w:hAnsi="Calibri" w:cs="Times New Roman"/>
+                <w:b/>
+              </w:rPr>
+              <w:t>R15</w:t>
+            </w:r>
+          </w:p>
+        </w:tc>
+        <w:tc>
+          <w:tcPr>
+            <w:tcW w:w="2410" w:type="dxa"/>
+          </w:tcPr>
+          <w:p>
+            <w:pPr>
+              <w:spacing w:after="200"/>
+              <w:jc w:val="center"/>
+              <w:rPr>
+                <w:rFonts w:ascii="Calibri" w:eastAsia="Times New Roman" w:hAnsi="Calibri" w:cs="Times New Roman"/>
+              </w:rPr>
+            </w:pPr>
+            <w:r>
+              <w:rPr>
+                <w:rFonts w:ascii="Calibri" w:eastAsia="Times New Roman" w:hAnsi="Calibri" w:cs="Times New Roman"/>
+              </w:rPr>
+              <w:t>Servidor do INF fora do ar (indisponibilidade)</w:t>
+            </w:r>
+          </w:p>
+        </w:tc>
+        <w:tc>
+          <w:tcPr>
+            <w:tcW w:w="3118" w:type="dxa"/>
+          </w:tcPr>
+          <w:p>
+            <w:pPr>
+              <w:rPr>
+                <w:rFonts w:ascii="Calibri" w:eastAsia="Times New Roman" w:hAnsi="Calibri" w:cs="Times New Roman"/>
+              </w:rPr>
+            </w:pPr>
+            <w:r>
+              <w:rPr>
+                <w:rFonts w:ascii="Calibri" w:eastAsia="Times New Roman" w:hAnsi="Calibri" w:cs="Times New Roman"/>
+              </w:rPr>
+              <w:t>Impedimento de acesso ao ambiente do Redmine</w:t>
+            </w:r>
+          </w:p>
+          <w:p>
+            <w:pPr>
+              <w:rPr>
+                <w:rFonts w:ascii="Calibri" w:eastAsia="Times New Roman" w:hAnsi="Calibri" w:cs="Times New Roman"/>
+              </w:rPr>
+            </w:pPr>
+            <w:r>
+              <w:rPr>
+                <w:rFonts w:ascii="Calibri" w:eastAsia="Times New Roman" w:hAnsi="Calibri" w:cs="Times New Roman"/>
+              </w:rPr>
+              <w:t>Aumento de custo</w:t>
+            </w:r>
+          </w:p>
+          <w:p>
+            <w:pPr>
+              <w:rPr>
+                <w:rFonts w:ascii="Calibri" w:eastAsia="Times New Roman" w:hAnsi="Calibri" w:cs="Times New Roman"/>
+              </w:rPr>
+            </w:pPr>
+            <w:r>
+              <w:rPr>
+                <w:rFonts w:ascii="Calibri" w:eastAsia="Times New Roman" w:hAnsi="Calibri" w:cs="Times New Roman"/>
+              </w:rPr>
+              <w:t>Indisponibilidade do Archifactory</w:t>
+            </w:r>
+          </w:p>
+          <w:p>
+            <w:pPr>
+              <w:rPr>
+                <w:rFonts w:ascii="Calibri" w:eastAsia="Times New Roman" w:hAnsi="Calibri" w:cs="Times New Roman"/>
+              </w:rPr>
+            </w:pPr>
+            <w:r>
+              <w:rPr>
+                <w:rFonts w:ascii="Calibri" w:eastAsia="Times New Roman" w:hAnsi="Calibri" w:cs="Times New Roman"/>
+              </w:rPr>
+              <w:t>Atraso do projeto</w:t>
+            </w:r>
+          </w:p>
+        </w:tc>
+        <w:tc>
+          <w:tcPr>
+            <w:tcW w:w="1843" w:type="dxa"/>
+          </w:tcPr>
+          <w:p>
+            <w:pPr>
+              <w:spacing w:after="200"/>
+              <w:jc w:val="center"/>
+              <w:rPr>
+                <w:rFonts w:ascii="Calibri" w:eastAsia="Times New Roman" w:hAnsi="Calibri" w:cs="Times New Roman"/>
+              </w:rPr>
+            </w:pPr>
+            <w:r>
+              <w:rPr>
+                <w:rFonts w:ascii="Calibri" w:eastAsia="Times New Roman" w:hAnsi="Calibri" w:cs="Times New Roman"/>
+              </w:rPr>
+              <w:t>Média</w:t>
+            </w:r>
+          </w:p>
+        </w:tc>
+        <w:tc>
+          <w:tcPr>
+            <w:tcW w:w="1559" w:type="dxa"/>
+          </w:tcPr>
+          <w:p>
+            <w:pPr>
+              <w:spacing w:after="200"/>
+              <w:jc w:val="center"/>
+              <w:rPr>
+                <w:rFonts w:ascii="Calibri" w:eastAsia="Times New Roman" w:hAnsi="Calibri" w:cs="Times New Roman"/>
+              </w:rPr>
+            </w:pPr>
+            <w:r>
+              <w:rPr>
+                <w:rFonts w:ascii="Calibri" w:eastAsia="Times New Roman" w:hAnsi="Calibri" w:cs="Times New Roman"/>
+              </w:rPr>
+              <w:t>50</w:t>
+            </w:r>
+          </w:p>
+        </w:tc>
+        <w:tc>
+          <w:tcPr>
+            <w:tcW w:w="1559" w:type="dxa"/>
+          </w:tcPr>
+          <w:p>
+            <w:pPr>
+              <w:spacing w:after="200"/>
+              <w:jc w:val="center"/>
+              <w:rPr>
+                <w:rFonts w:ascii="Calibri" w:eastAsia="Times New Roman" w:hAnsi="Calibri" w:cs="Times New Roman"/>
+              </w:rPr>
+            </w:pPr>
+            <w:r>
+              <w:rPr>
+                <w:rFonts w:ascii="Calibri" w:eastAsia="Times New Roman" w:hAnsi="Calibri" w:cs="Times New Roman"/>
+              </w:rPr>
+              <w:t>40</w:t>
+            </w:r>
+          </w:p>
+        </w:tc>
+      </w:tr>
+      <w:tr>
+        <w:trPr>
+          <w:jc w:val="center"/>
+        </w:trPr>
+        <w:tc>
+          <w:tcPr>
+            <w:tcW w:w="959" w:type="dxa"/>
+          </w:tcPr>
+          <w:p>
+            <w:pPr>
+              <w:spacing w:after="200"/>
+              <w:jc w:val="center"/>
+              <w:rPr>
+                <w:rFonts w:ascii="Calibri" w:eastAsia="Times New Roman" w:hAnsi="Calibri" w:cs="Times New Roman"/>
+                <w:b/>
+              </w:rPr>
+            </w:pPr>
+            <w:r>
+              <w:rPr>
+                <w:rFonts w:ascii="Calibri" w:eastAsia="Times New Roman" w:hAnsi="Calibri" w:cs="Times New Roman"/>
+                <w:b/>
+              </w:rPr>
+              <w:lastRenderedPageBreak/>
+              <w:t>R16</w:t>
+            </w:r>
+          </w:p>
+        </w:tc>
+        <w:tc>
+          <w:tcPr>
+            <w:tcW w:w="2410" w:type="dxa"/>
+          </w:tcPr>
+          <w:p>
+            <w:pPr>
+              <w:spacing w:after="200"/>
+              <w:jc w:val="center"/>
+              <w:rPr>
+                <w:rFonts w:ascii="Calibri" w:eastAsia="Times New Roman" w:hAnsi="Calibri" w:cs="Times New Roman"/>
+              </w:rPr>
+            </w:pPr>
+            <w:r>
+              <w:rPr>
+                <w:rFonts w:ascii="Calibri" w:eastAsia="Times New Roman" w:hAnsi="Calibri" w:cs="Times New Roman"/>
+              </w:rPr>
+              <w:t>Atividades não encerradas dentro do prazo da iteração</w:t>
+            </w:r>
+          </w:p>
+        </w:tc>
+        <w:tc>
+          <w:tcPr>
+            <w:tcW w:w="3118" w:type="dxa"/>
+          </w:tcPr>
+          <w:p>
+            <w:pPr>
+              <w:rPr>
+                <w:rFonts w:ascii="Calibri" w:eastAsia="Times New Roman" w:hAnsi="Calibri" w:cs="Times New Roman"/>
+              </w:rPr>
+            </w:pPr>
+            <w:r>
+              <w:rPr>
+                <w:rFonts w:ascii="Calibri" w:eastAsia="Times New Roman" w:hAnsi="Calibri" w:cs="Times New Roman"/>
+              </w:rPr>
+              <w:t>Aumento de custo do projeto</w:t>
+            </w:r>
+          </w:p>
+          <w:p>
+            <w:pPr>
+              <w:rPr>
+                <w:rFonts w:ascii="Calibri" w:eastAsia="Times New Roman" w:hAnsi="Calibri" w:cs="Times New Roman"/>
+              </w:rPr>
+            </w:pPr>
+            <w:r>
+              <w:rPr>
+                <w:rFonts w:ascii="Calibri" w:eastAsia="Times New Roman" w:hAnsi="Calibri" w:cs="Times New Roman"/>
+              </w:rPr>
+              <w:t>Qualidade possivelmente prejudicada</w:t>
+            </w:r>
+          </w:p>
+          <w:p>
+            <w:pPr>
+              <w:rPr>
+                <w:rFonts w:ascii="Calibri" w:eastAsia="Times New Roman" w:hAnsi="Calibri" w:cs="Times New Roman"/>
+              </w:rPr>
+            </w:pPr>
+            <w:r>
+              <w:rPr>
+                <w:rFonts w:ascii="Calibri" w:eastAsia="Times New Roman" w:hAnsi="Calibri" w:cs="Times New Roman"/>
+              </w:rPr>
+              <w:t>Atraso do projeto</w:t>
+            </w:r>
+          </w:p>
+          <w:p>
+            <w:pPr>
+              <w:rPr>
+                <w:rFonts w:ascii="Calibri" w:eastAsia="Times New Roman" w:hAnsi="Calibri" w:cs="Times New Roman"/>
+              </w:rPr>
+            </w:pPr>
+            <w:r>
+              <w:rPr>
+                <w:rFonts w:ascii="Calibri" w:eastAsia="Times New Roman" w:hAnsi="Calibri" w:cs="Times New Roman"/>
+              </w:rPr>
+              <w:t>Insatisfação do cliente</w:t>
+            </w:r>
+          </w:p>
+        </w:tc>
+        <w:tc>
+          <w:tcPr>
+            <w:tcW w:w="1843" w:type="dxa"/>
+          </w:tcPr>
+          <w:p>
+            <w:pPr>
+              <w:spacing w:after="200"/>
+              <w:jc w:val="center"/>
+              <w:rPr>
+                <w:rFonts w:ascii="Calibri" w:eastAsia="Times New Roman" w:hAnsi="Calibri" w:cs="Times New Roman"/>
+              </w:rPr>
+            </w:pPr>
+            <w:r>
+              <w:rPr>
+                <w:rFonts w:ascii="Calibri" w:eastAsia="Times New Roman" w:hAnsi="Calibri" w:cs="Times New Roman"/>
+              </w:rPr>
+              <w:t>Alta</w:t>
+            </w:r>
+          </w:p>
+        </w:tc>
+        <w:tc>
+          <w:tcPr>
+            <w:tcW w:w="1559" w:type="dxa"/>
+          </w:tcPr>
+          <w:p>
+            <w:pPr>
+              <w:spacing w:after="200"/>
+              <w:jc w:val="center"/>
+              <w:rPr>
+                <w:rFonts w:ascii="Calibri" w:eastAsia="Times New Roman" w:hAnsi="Calibri" w:cs="Times New Roman"/>
+              </w:rPr>
+            </w:pPr>
+            <w:r>
+              <w:rPr>
+                <w:rFonts w:ascii="Calibri" w:eastAsia="Times New Roman" w:hAnsi="Calibri" w:cs="Times New Roman"/>
+              </w:rPr>
+              <w:t>80</w:t>
+            </w:r>
+          </w:p>
+        </w:tc>
+        <w:tc>
+          <w:tcPr>
+            <w:tcW w:w="1559" w:type="dxa"/>
+          </w:tcPr>
+          <w:p>
+            <w:pPr>
+              <w:spacing w:after="200"/>
+              <w:jc w:val="center"/>
+              <w:rPr>
+                <w:rFonts w:ascii="Calibri" w:eastAsia="Times New Roman" w:hAnsi="Calibri" w:cs="Times New Roman"/>
+              </w:rPr>
+            </w:pPr>
+            <w:r>
+              <w:rPr>
+                <w:rFonts w:ascii="Calibri" w:eastAsia="Times New Roman" w:hAnsi="Calibri" w:cs="Times New Roman"/>
+              </w:rPr>
+              <w:t>50</w:t>
+            </w:r>
+          </w:p>
+        </w:tc>
+      </w:tr>
+      <w:tr>
+        <w:trPr>
+          <w:jc w:val="center"/>
+        </w:trPr>
+        <w:tc>
+          <w:tcPr>
+            <w:tcW w:w="959" w:type="dxa"/>
+          </w:tcPr>
+          <w:p>
+            <w:pPr>
+              <w:spacing w:after="200"/>
+              <w:jc w:val="center"/>
+              <w:rPr>
+                <w:rFonts w:ascii="Calibri" w:eastAsia="Times New Roman" w:hAnsi="Calibri" w:cs="Times New Roman"/>
+                <w:b/>
+              </w:rPr>
+            </w:pPr>
+            <w:r>
+              <w:rPr>
+                <w:rFonts w:ascii="Calibri" w:eastAsia="Times New Roman" w:hAnsi="Calibri" w:cs="Times New Roman"/>
+                <w:b/>
+              </w:rPr>
+              <w:t>R17</w:t>
+            </w:r>
+          </w:p>
+        </w:tc>
+        <w:tc>
+          <w:tcPr>
+            <w:tcW w:w="2410" w:type="dxa"/>
+          </w:tcPr>
+          <w:p>
+            <w:pPr>
+              <w:spacing w:after="200"/>
+              <w:jc w:val="center"/>
+              <w:rPr>
+                <w:rFonts w:ascii="Calibri" w:eastAsia="Times New Roman" w:hAnsi="Calibri" w:cs="Times New Roman"/>
+              </w:rPr>
+            </w:pPr>
+            <w:r>
+              <w:rPr>
+                <w:rFonts w:ascii="Calibri" w:eastAsia="Times New Roman" w:hAnsi="Calibri" w:cs="Times New Roman"/>
+              </w:rPr>
+              <w:t>Indisponibilidade dos stakeholders</w:t>
+            </w:r>
+          </w:p>
+        </w:tc>
+        <w:tc>
+          <w:tcPr>
+            <w:tcW w:w="3118" w:type="dxa"/>
+          </w:tcPr>
+          <w:p>
+            <w:pPr>
+              <w:rPr>
+                <w:rFonts w:ascii="Calibri" w:eastAsia="Times New Roman" w:hAnsi="Calibri" w:cs="Times New Roman"/>
+              </w:rPr>
+            </w:pPr>
+            <w:r>
+              <w:rPr>
+                <w:rFonts w:ascii="Calibri" w:eastAsia="Times New Roman" w:hAnsi="Calibri" w:cs="Times New Roman"/>
+              </w:rPr>
+              <w:t>Dificuldade na verificação e validação do projeto</w:t>
+            </w:r>
+          </w:p>
+          <w:p>
+            <w:pPr>
+              <w:rPr>
+                <w:rFonts w:ascii="Calibri" w:eastAsia="Times New Roman" w:hAnsi="Calibri" w:cs="Times New Roman"/>
+              </w:rPr>
+            </w:pPr>
+            <w:r>
+              <w:rPr>
+                <w:rFonts w:ascii="Calibri" w:eastAsia="Times New Roman" w:hAnsi="Calibri" w:cs="Times New Roman"/>
+              </w:rPr>
+              <w:t>Ruídos na comunicação</w:t>
+            </w:r>
+          </w:p>
+          <w:p>
+            <w:pPr>
+              <w:rPr>
+                <w:rFonts w:ascii="Calibri" w:eastAsia="Times New Roman" w:hAnsi="Calibri" w:cs="Times New Roman"/>
+              </w:rPr>
+            </w:pPr>
+            <w:r>
+              <w:rPr>
+                <w:rFonts w:ascii="Calibri" w:eastAsia="Times New Roman" w:hAnsi="Calibri" w:cs="Times New Roman"/>
+              </w:rPr>
+              <w:t>Desmotivação da equipe</w:t>
+            </w:r>
+          </w:p>
+          <w:p>
+            <w:pPr>
+              <w:rPr>
+                <w:rFonts w:ascii="Calibri" w:eastAsia="Times New Roman" w:hAnsi="Calibri" w:cs="Times New Roman"/>
+              </w:rPr>
+            </w:pPr>
+            <w:r>
+              <w:rPr>
+                <w:rFonts w:ascii="Calibri" w:eastAsia="Times New Roman" w:hAnsi="Calibri" w:cs="Times New Roman"/>
+              </w:rPr>
+              <w:t>Insucesso do projeto</w:t>
+            </w:r>
+          </w:p>
+        </w:tc>
+        <w:tc>
+          <w:tcPr>
+            <w:tcW w:w="1843" w:type="dxa"/>
+          </w:tcPr>
+          <w:p>
+            <w:pPr>
+              <w:spacing w:after="200"/>
+              <w:jc w:val="center"/>
+              <w:rPr>
+                <w:rFonts w:ascii="Calibri" w:eastAsia="Times New Roman" w:hAnsi="Calibri" w:cs="Times New Roman"/>
+              </w:rPr>
+            </w:pPr>
+            <w:r>
+              <w:rPr>
+                <w:rFonts w:ascii="Calibri" w:eastAsia="Times New Roman" w:hAnsi="Calibri" w:cs="Times New Roman"/>
+              </w:rPr>
+              <w:t>Alta</w:t>
+            </w:r>
+          </w:p>
+        </w:tc>
+        <w:tc>
+          <w:tcPr>
+            <w:tcW w:w="1559" w:type="dxa"/>
+          </w:tcPr>
+          <w:p>
+            <w:pPr>
+              <w:spacing w:after="200"/>
+              <w:jc w:val="center"/>
+              <w:rPr>
+                <w:rFonts w:ascii="Calibri" w:eastAsia="Times New Roman" w:hAnsi="Calibri" w:cs="Times New Roman"/>
+              </w:rPr>
+            </w:pPr>
+            <w:r>
+              <w:rPr>
+                <w:rFonts w:ascii="Calibri" w:eastAsia="Times New Roman" w:hAnsi="Calibri" w:cs="Times New Roman"/>
+              </w:rPr>
+              <w:t>80</w:t>
+            </w:r>
+          </w:p>
+        </w:tc>
+        <w:tc>
+          <w:tcPr>
+            <w:tcW w:w="1559" w:type="dxa"/>
+          </w:tcPr>
+          <w:p>
+            <w:pPr>
+              <w:spacing w:after="200"/>
+              <w:jc w:val="center"/>
+              <w:rPr>
+                <w:rFonts w:ascii="Calibri" w:eastAsia="Times New Roman" w:hAnsi="Calibri" w:cs="Times New Roman"/>
+              </w:rPr>
+            </w:pPr>
+            <w:r>
+              <w:rPr>
+                <w:rFonts w:ascii="Calibri" w:eastAsia="Times New Roman" w:hAnsi="Calibri" w:cs="Times New Roman"/>
+              </w:rPr>
+              <w:t>50</w:t>
+            </w:r>
             <w:bookmarkStart w:id="7" w:name="_GoBack"/>
             <w:bookmarkEnd w:id="7"/>
-            <w:r>
-              <w:rPr>
-                <w:rFonts w:ascii="Calibri" w:eastAsia="Times New Roman" w:hAnsi="Calibri" w:cs="Times New Roman"/>
-              </w:rPr>
-              <w:t>Alta</w:t>
-            </w:r>
-          </w:p>
-        </w:tc>
-        <w:tc>
-          <w:tcPr>
-            <w:tcW w:w="1559" w:type="dxa"/>
-          </w:tcPr>
-          <w:p>
-            <w:pPr>
-              <w:spacing w:after="200"/>
-              <w:jc w:val="center"/>
-              <w:rPr>
-                <w:rFonts w:ascii="Calibri" w:eastAsia="Times New Roman" w:hAnsi="Calibri" w:cs="Times New Roman"/>
-              </w:rPr>
-            </w:pPr>
-            <w:r>
-              <w:rPr>
-                <w:rFonts w:ascii="Calibri" w:eastAsia="Times New Roman" w:hAnsi="Calibri" w:cs="Times New Roman"/>
-              </w:rPr>
-              <w:t>90</w:t>
-            </w:r>
-          </w:p>
-        </w:tc>
-      </w:tr>
-      <w:tr>
-        <w:tc>
-          <w:tcPr>
-            <w:tcW w:w="959" w:type="dxa"/>
-          </w:tcPr>
-          <w:p>
-            <w:pPr>
-              <w:spacing w:after="200"/>
-              <w:jc w:val="center"/>
-              <w:rPr>
-                <w:rFonts w:ascii="Calibri" w:eastAsia="Times New Roman" w:hAnsi="Calibri" w:cs="Times New Roman"/>
-                <w:b/>
-              </w:rPr>
-            </w:pPr>
-            <w:r>
-              <w:rPr>
-                <w:rFonts w:ascii="Calibri" w:eastAsia="Times New Roman" w:hAnsi="Calibri" w:cs="Times New Roman"/>
-                <w:b/>
-              </w:rPr>
-              <w:t>R12</w:t>
-            </w:r>
-          </w:p>
-        </w:tc>
-        <w:tc>
-          <w:tcPr>
-            <w:tcW w:w="2410" w:type="dxa"/>
-          </w:tcPr>
-          <w:p>
-            <w:pPr>
-              <w:spacing w:after="200"/>
-              <w:jc w:val="center"/>
-              <w:rPr>
-                <w:rFonts w:ascii="Calibri" w:eastAsia="Times New Roman" w:hAnsi="Calibri" w:cs="Times New Roman"/>
-              </w:rPr>
-            </w:pPr>
-            <w:r>
-              <w:rPr>
-                <w:rFonts w:ascii="Calibri" w:eastAsia="Times New Roman" w:hAnsi="Calibri" w:cs="Times New Roman"/>
-              </w:rPr>
-              <w:t>Restrições de projetos da fábrica de software não atendidas</w:t>
-            </w:r>
-          </w:p>
-        </w:tc>
-        <w:tc>
-          <w:tcPr>
-            <w:tcW w:w="3118" w:type="dxa"/>
-          </w:tcPr>
-          <w:p>
-            <w:pPr>
-              <w:rPr>
-                <w:rFonts w:ascii="Calibri" w:eastAsia="Times New Roman" w:hAnsi="Calibri" w:cs="Times New Roman"/>
-              </w:rPr>
-            </w:pPr>
-            <w:r>
-              <w:rPr>
-                <w:rFonts w:ascii="Calibri" w:eastAsia="Times New Roman" w:hAnsi="Calibri" w:cs="Times New Roman"/>
-              </w:rPr>
-              <w:t>Insatisfação do cliente</w:t>
-            </w:r>
-          </w:p>
-          <w:p>
-            <w:pPr>
-              <w:rPr>
-                <w:rFonts w:ascii="Calibri" w:eastAsia="Times New Roman" w:hAnsi="Calibri" w:cs="Times New Roman"/>
-              </w:rPr>
-            </w:pPr>
-            <w:r>
-              <w:rPr>
-                <w:rFonts w:ascii="Calibri" w:eastAsia="Times New Roman" w:hAnsi="Calibri" w:cs="Times New Roman"/>
-              </w:rPr>
-              <w:t>Baixa qualidade</w:t>
-            </w:r>
-          </w:p>
-        </w:tc>
-        <w:tc>
-          <w:tcPr>
-            <w:tcW w:w="1843" w:type="dxa"/>
-          </w:tcPr>
-          <w:p>
-            <w:pPr>
-              <w:spacing w:after="200"/>
-              <w:jc w:val="center"/>
-              <w:rPr>
-                <w:rFonts w:ascii="Calibri" w:eastAsia="Times New Roman" w:hAnsi="Calibri" w:cs="Times New Roman"/>
-              </w:rPr>
-            </w:pPr>
-            <w:r>
-              <w:rPr>
-                <w:rFonts w:ascii="Calibri" w:eastAsia="Times New Roman" w:hAnsi="Calibri" w:cs="Times New Roman"/>
-              </w:rPr>
-              <w:t>Alta</w:t>
-            </w:r>
-          </w:p>
-        </w:tc>
-        <w:tc>
-          <w:tcPr>
-            <w:tcW w:w="1559" w:type="dxa"/>
-          </w:tcPr>
-          <w:p>
-            <w:pPr>
-              <w:spacing w:after="200"/>
-              <w:jc w:val="center"/>
-              <w:rPr>
-                <w:rFonts w:ascii="Calibri" w:eastAsia="Times New Roman" w:hAnsi="Calibri" w:cs="Times New Roman"/>
-              </w:rPr>
-            </w:pPr>
-            <w:r>
-              <w:rPr>
-                <w:rFonts w:ascii="Calibri" w:eastAsia="Times New Roman" w:hAnsi="Calibri" w:cs="Times New Roman"/>
-              </w:rPr>
-              <w:t>80</w:t>
-            </w:r>
-          </w:p>
-        </w:tc>
-      </w:tr>
-      <w:tr>
-        <w:tc>
-          <w:tcPr>
-            <w:tcW w:w="959" w:type="dxa"/>
-          </w:tcPr>
-          <w:p>
-            <w:pPr>
-              <w:spacing w:after="200"/>
-              <w:jc w:val="center"/>
-              <w:rPr>
-                <w:rFonts w:ascii="Calibri" w:eastAsia="Times New Roman" w:hAnsi="Calibri" w:cs="Times New Roman"/>
-                <w:b/>
-              </w:rPr>
-            </w:pPr>
-            <w:r>
-              <w:rPr>
-                <w:rFonts w:ascii="Calibri" w:eastAsia="Times New Roman" w:hAnsi="Calibri" w:cs="Times New Roman"/>
-                <w:b/>
-              </w:rPr>
-              <w:t>R13</w:t>
-            </w:r>
-          </w:p>
-        </w:tc>
-        <w:tc>
-          <w:tcPr>
-            <w:tcW w:w="2410" w:type="dxa"/>
-          </w:tcPr>
-          <w:p>
-            <w:pPr>
-              <w:spacing w:after="200"/>
-              <w:jc w:val="center"/>
-              <w:rPr>
-                <w:rFonts w:ascii="Calibri" w:eastAsia="Times New Roman" w:hAnsi="Calibri" w:cs="Times New Roman"/>
-              </w:rPr>
-            </w:pPr>
-            <w:r>
-              <w:rPr>
-                <w:rFonts w:ascii="Calibri" w:eastAsia="Times New Roman" w:hAnsi="Calibri" w:cs="Times New Roman"/>
-              </w:rPr>
-              <w:t>Dificuldade na alocação de papéis (rotatividade)</w:t>
-            </w:r>
-          </w:p>
-        </w:tc>
-        <w:tc>
-          <w:tcPr>
-            <w:tcW w:w="3118" w:type="dxa"/>
-          </w:tcPr>
-          <w:p>
-            <w:pPr>
-              <w:rPr>
-                <w:rFonts w:ascii="Calibri" w:eastAsia="Times New Roman" w:hAnsi="Calibri" w:cs="Times New Roman"/>
-              </w:rPr>
-            </w:pPr>
-            <w:r>
-              <w:rPr>
-                <w:rFonts w:ascii="Calibri" w:eastAsia="Times New Roman" w:hAnsi="Calibri" w:cs="Times New Roman"/>
-              </w:rPr>
-              <w:t>Dificuldade no andamento do projeto</w:t>
-            </w:r>
-          </w:p>
-        </w:tc>
-        <w:tc>
-          <w:tcPr>
-            <w:tcW w:w="1843" w:type="dxa"/>
-          </w:tcPr>
-          <w:p>
-            <w:pPr>
-              <w:spacing w:after="200"/>
-              <w:jc w:val="center"/>
-              <w:rPr>
-                <w:rFonts w:ascii="Calibri" w:eastAsia="Times New Roman" w:hAnsi="Calibri" w:cs="Times New Roman"/>
-              </w:rPr>
-            </w:pPr>
-            <w:r>
-              <w:rPr>
-                <w:rFonts w:ascii="Calibri" w:eastAsia="Times New Roman" w:hAnsi="Calibri" w:cs="Times New Roman"/>
-              </w:rPr>
-              <w:t>Média</w:t>
-            </w:r>
-          </w:p>
-        </w:tc>
-        <w:tc>
-          <w:tcPr>
-            <w:tcW w:w="1559" w:type="dxa"/>
-          </w:tcPr>
-          <w:p>
-            <w:pPr>
-              <w:spacing w:after="200"/>
-              <w:jc w:val="center"/>
-              <w:rPr>
-                <w:rFonts w:ascii="Calibri" w:eastAsia="Times New Roman" w:hAnsi="Calibri" w:cs="Times New Roman"/>
-              </w:rPr>
-            </w:pPr>
-            <w:r>
-              <w:rPr>
-                <w:rFonts w:ascii="Calibri" w:eastAsia="Times New Roman" w:hAnsi="Calibri" w:cs="Times New Roman"/>
-              </w:rPr>
-              <w:t>45</w:t>
-            </w:r>
-          </w:p>
-        </w:tc>
-      </w:tr>
-      <w:tr>
-        <w:tc>
-          <w:tcPr>
-            <w:tcW w:w="959" w:type="dxa"/>
-          </w:tcPr>
-          <w:p>
-            <w:pPr>
-              <w:spacing w:after="200"/>
-              <w:jc w:val="center"/>
-              <w:rPr>
-                <w:rFonts w:ascii="Calibri" w:eastAsia="Times New Roman" w:hAnsi="Calibri" w:cs="Times New Roman"/>
-                <w:b/>
-              </w:rPr>
-            </w:pPr>
-            <w:r>
-              <w:rPr>
-                <w:rFonts w:ascii="Calibri" w:eastAsia="Times New Roman" w:hAnsi="Calibri" w:cs="Times New Roman"/>
-                <w:b/>
-              </w:rPr>
-              <w:t>R14</w:t>
-            </w:r>
-          </w:p>
-        </w:tc>
-        <w:tc>
-          <w:tcPr>
-            <w:tcW w:w="2410" w:type="dxa"/>
-          </w:tcPr>
-          <w:p>
-            <w:pPr>
-              <w:spacing w:after="200"/>
-              <w:jc w:val="center"/>
-              <w:rPr>
-                <w:rFonts w:ascii="Calibri" w:eastAsia="Times New Roman" w:hAnsi="Calibri" w:cs="Times New Roman"/>
-              </w:rPr>
-            </w:pPr>
-            <w:r>
-              <w:rPr>
-                <w:rFonts w:ascii="Calibri" w:eastAsia="Times New Roman" w:hAnsi="Calibri" w:cs="Times New Roman"/>
-              </w:rPr>
-              <w:t>Falta de envolvimento da equipe para com o projeto</w:t>
-            </w:r>
-          </w:p>
-        </w:tc>
-        <w:tc>
-          <w:tcPr>
-            <w:tcW w:w="3118" w:type="dxa"/>
-          </w:tcPr>
-          <w:p>
-            <w:pPr>
-              <w:rPr>
-                <w:rFonts w:ascii="Calibri" w:eastAsia="Times New Roman" w:hAnsi="Calibri" w:cs="Times New Roman"/>
-              </w:rPr>
-            </w:pPr>
-            <w:r>
-              <w:rPr>
-                <w:rFonts w:ascii="Calibri" w:eastAsia="Times New Roman" w:hAnsi="Calibri" w:cs="Times New Roman"/>
-              </w:rPr>
-              <w:t>Fracasso do projeto</w:t>
-            </w:r>
-          </w:p>
-          <w:p>
-            <w:pPr>
-              <w:rPr>
-                <w:rFonts w:ascii="Calibri" w:eastAsia="Times New Roman" w:hAnsi="Calibri" w:cs="Times New Roman"/>
-              </w:rPr>
-            </w:pPr>
-            <w:r>
-              <w:rPr>
-                <w:rFonts w:ascii="Calibri" w:eastAsia="Times New Roman" w:hAnsi="Calibri" w:cs="Times New Roman"/>
-              </w:rPr>
-              <w:t>Baixa qualidade</w:t>
-            </w:r>
-          </w:p>
-          <w:p>
-            <w:pPr>
-              <w:rPr>
-                <w:rFonts w:ascii="Calibri" w:eastAsia="Times New Roman" w:hAnsi="Calibri" w:cs="Times New Roman"/>
-              </w:rPr>
-            </w:pPr>
-            <w:r>
-              <w:rPr>
-                <w:rFonts w:ascii="Calibri" w:eastAsia="Times New Roman" w:hAnsi="Calibri" w:cs="Times New Roman"/>
-              </w:rPr>
-              <w:t>Insatisfação das partes interessadas envolvidas no projeto</w:t>
-            </w:r>
-          </w:p>
-        </w:tc>
-        <w:tc>
-          <w:tcPr>
-            <w:tcW w:w="1843" w:type="dxa"/>
-          </w:tcPr>
-          <w:p>
-            <w:pPr>
-              <w:spacing w:after="200"/>
-              <w:jc w:val="center"/>
-              <w:rPr>
-                <w:rFonts w:ascii="Calibri" w:eastAsia="Times New Roman" w:hAnsi="Calibri" w:cs="Times New Roman"/>
-              </w:rPr>
-            </w:pPr>
-            <w:r>
-              <w:rPr>
-                <w:rFonts w:ascii="Calibri" w:eastAsia="Times New Roman" w:hAnsi="Calibri" w:cs="Times New Roman"/>
-              </w:rPr>
-              <w:t>Média</w:t>
-            </w:r>
-          </w:p>
-        </w:tc>
-        <w:tc>
-          <w:tcPr>
-            <w:tcW w:w="1559" w:type="dxa"/>
-          </w:tcPr>
-          <w:p>
-            <w:pPr>
-              <w:spacing w:after="200"/>
-              <w:jc w:val="center"/>
-              <w:rPr>
-                <w:rFonts w:ascii="Calibri" w:eastAsia="Times New Roman" w:hAnsi="Calibri" w:cs="Times New Roman"/>
-              </w:rPr>
-            </w:pPr>
-            <w:r>
-              <w:rPr>
-                <w:rFonts w:ascii="Calibri" w:eastAsia="Times New Roman" w:hAnsi="Calibri" w:cs="Times New Roman"/>
-              </w:rPr>
-              <w:t>60</w:t>
-            </w:r>
-          </w:p>
-        </w:tc>
-      </w:tr>
-      <w:tr>
-        <w:tc>
-          <w:tcPr>
-            <w:tcW w:w="959" w:type="dxa"/>
-          </w:tcPr>
-          <w:p>
-            <w:pPr>
-              <w:spacing w:after="200"/>
-              <w:jc w:val="center"/>
-              <w:rPr>
-                <w:rFonts w:ascii="Calibri" w:eastAsia="Times New Roman" w:hAnsi="Calibri" w:cs="Times New Roman"/>
-                <w:b/>
-              </w:rPr>
-            </w:pPr>
-            <w:r>
-              <w:rPr>
-                <w:rFonts w:ascii="Calibri" w:eastAsia="Times New Roman" w:hAnsi="Calibri" w:cs="Times New Roman"/>
-                <w:b/>
-              </w:rPr>
-              <w:t>R15</w:t>
-            </w:r>
-          </w:p>
-        </w:tc>
-        <w:tc>
-          <w:tcPr>
-            <w:tcW w:w="2410" w:type="dxa"/>
-          </w:tcPr>
-          <w:p>
-            <w:pPr>
-              <w:spacing w:after="200"/>
-              <w:jc w:val="center"/>
-              <w:rPr>
-                <w:rFonts w:ascii="Calibri" w:eastAsia="Times New Roman" w:hAnsi="Calibri" w:cs="Times New Roman"/>
-              </w:rPr>
-            </w:pPr>
-            <w:r>
-              <w:rPr>
-                <w:rFonts w:ascii="Calibri" w:eastAsia="Times New Roman" w:hAnsi="Calibri" w:cs="Times New Roman"/>
-              </w:rPr>
-              <w:t>Servidor do INF fora do ar (indisponibilidade)</w:t>
-            </w:r>
-          </w:p>
-        </w:tc>
-        <w:tc>
-          <w:tcPr>
-            <w:tcW w:w="3118" w:type="dxa"/>
-          </w:tcPr>
-          <w:p>
-            <w:pPr>
-              <w:rPr>
-                <w:rFonts w:ascii="Calibri" w:eastAsia="Times New Roman" w:hAnsi="Calibri" w:cs="Times New Roman"/>
-              </w:rPr>
-            </w:pPr>
-            <w:r>
-              <w:rPr>
-                <w:rFonts w:ascii="Calibri" w:eastAsia="Times New Roman" w:hAnsi="Calibri" w:cs="Times New Roman"/>
-              </w:rPr>
-              <w:t xml:space="preserve">Impedimento de acesso ao ambiente do </w:t>
-            </w:r>
-            <w:proofErr w:type="spellStart"/>
-            <w:r>
-              <w:rPr>
-                <w:rFonts w:ascii="Calibri" w:eastAsia="Times New Roman" w:hAnsi="Calibri" w:cs="Times New Roman"/>
-              </w:rPr>
-              <w:t>Redmine</w:t>
-            </w:r>
-            <w:proofErr w:type="spellEnd"/>
-          </w:p>
-          <w:p>
-            <w:pPr>
-              <w:rPr>
-                <w:rFonts w:ascii="Calibri" w:eastAsia="Times New Roman" w:hAnsi="Calibri" w:cs="Times New Roman"/>
-              </w:rPr>
-            </w:pPr>
-            <w:r>
-              <w:rPr>
-                <w:rFonts w:ascii="Calibri" w:eastAsia="Times New Roman" w:hAnsi="Calibri" w:cs="Times New Roman"/>
-              </w:rPr>
-              <w:t>Aumento de custo</w:t>
-            </w:r>
-          </w:p>
-          <w:p>
-            <w:pPr>
-              <w:rPr>
-                <w:rFonts w:ascii="Calibri" w:eastAsia="Times New Roman" w:hAnsi="Calibri" w:cs="Times New Roman"/>
-              </w:rPr>
-            </w:pPr>
-            <w:r>
-              <w:rPr>
-                <w:rFonts w:ascii="Calibri" w:eastAsia="Times New Roman" w:hAnsi="Calibri" w:cs="Times New Roman"/>
-              </w:rPr>
-              <w:t xml:space="preserve">Indisponibilidade do </w:t>
-            </w:r>
-            <w:proofErr w:type="spellStart"/>
-            <w:r>
-              <w:rPr>
-                <w:rFonts w:ascii="Calibri" w:eastAsia="Times New Roman" w:hAnsi="Calibri" w:cs="Times New Roman"/>
-              </w:rPr>
-              <w:t>Archifactory</w:t>
-            </w:r>
-            <w:proofErr w:type="spellEnd"/>
-          </w:p>
-          <w:p>
-            <w:pPr>
-              <w:rPr>
-                <w:rFonts w:ascii="Calibri" w:eastAsia="Times New Roman" w:hAnsi="Calibri" w:cs="Times New Roman"/>
-              </w:rPr>
-            </w:pPr>
-            <w:r>
-              <w:rPr>
-                <w:rFonts w:ascii="Calibri" w:eastAsia="Times New Roman" w:hAnsi="Calibri" w:cs="Times New Roman"/>
-              </w:rPr>
-              <w:t>Atraso do projeto</w:t>
-            </w:r>
-          </w:p>
-        </w:tc>
-        <w:tc>
-          <w:tcPr>
-            <w:tcW w:w="1843" w:type="dxa"/>
-          </w:tcPr>
-          <w:p>
-            <w:pPr>
-              <w:spacing w:after="200"/>
-              <w:jc w:val="center"/>
-              <w:rPr>
-                <w:rFonts w:ascii="Calibri" w:eastAsia="Times New Roman" w:hAnsi="Calibri" w:cs="Times New Roman"/>
-              </w:rPr>
-            </w:pPr>
-            <w:r>
-              <w:rPr>
-                <w:rFonts w:ascii="Calibri" w:eastAsia="Times New Roman" w:hAnsi="Calibri" w:cs="Times New Roman"/>
-              </w:rPr>
-              <w:t>Média</w:t>
-            </w:r>
-          </w:p>
-        </w:tc>
-        <w:tc>
-          <w:tcPr>
-            <w:tcW w:w="1559" w:type="dxa"/>
-          </w:tcPr>
-          <w:p>
-            <w:pPr>
-              <w:spacing w:after="200"/>
-              <w:jc w:val="center"/>
-              <w:rPr>
-                <w:rFonts w:ascii="Calibri" w:eastAsia="Times New Roman" w:hAnsi="Calibri" w:cs="Times New Roman"/>
-              </w:rPr>
-            </w:pPr>
-            <w:r>
-              <w:rPr>
-                <w:rFonts w:ascii="Calibri" w:eastAsia="Times New Roman" w:hAnsi="Calibri" w:cs="Times New Roman"/>
-              </w:rPr>
-              <w:t>50</w:t>
-            </w:r>
-          </w:p>
-        </w:tc>
-      </w:tr>
-      <w:tr>
-        <w:tc>
-          <w:tcPr>
-            <w:tcW w:w="959" w:type="dxa"/>
-          </w:tcPr>
-          <w:p>
-            <w:pPr>
-              <w:spacing w:after="200"/>
-              <w:jc w:val="center"/>
-              <w:rPr>
-                <w:rFonts w:ascii="Calibri" w:eastAsia="Times New Roman" w:hAnsi="Calibri" w:cs="Times New Roman"/>
-                <w:b/>
-              </w:rPr>
-            </w:pPr>
-            <w:r>
-              <w:rPr>
-                <w:rFonts w:ascii="Calibri" w:eastAsia="Times New Roman" w:hAnsi="Calibri" w:cs="Times New Roman"/>
-                <w:b/>
-              </w:rPr>
-              <w:lastRenderedPageBreak/>
-              <w:t>R16</w:t>
-            </w:r>
-          </w:p>
-        </w:tc>
-        <w:tc>
-          <w:tcPr>
-            <w:tcW w:w="2410" w:type="dxa"/>
-          </w:tcPr>
-          <w:p>
-            <w:pPr>
-              <w:spacing w:after="200"/>
-              <w:jc w:val="center"/>
-              <w:rPr>
-                <w:rFonts w:ascii="Calibri" w:eastAsia="Times New Roman" w:hAnsi="Calibri" w:cs="Times New Roman"/>
-              </w:rPr>
-            </w:pPr>
-            <w:r>
-              <w:rPr>
-                <w:rFonts w:ascii="Calibri" w:eastAsia="Times New Roman" w:hAnsi="Calibri" w:cs="Times New Roman"/>
-              </w:rPr>
-              <w:t>Atividades não encerradas dentro do prazo da iteração</w:t>
-            </w:r>
-          </w:p>
-        </w:tc>
-        <w:tc>
-          <w:tcPr>
-            <w:tcW w:w="3118" w:type="dxa"/>
-          </w:tcPr>
-          <w:p>
-            <w:pPr>
-              <w:rPr>
-                <w:rFonts w:ascii="Calibri" w:eastAsia="Times New Roman" w:hAnsi="Calibri" w:cs="Times New Roman"/>
-              </w:rPr>
-            </w:pPr>
-            <w:r>
-              <w:rPr>
-                <w:rFonts w:ascii="Calibri" w:eastAsia="Times New Roman" w:hAnsi="Calibri" w:cs="Times New Roman"/>
-              </w:rPr>
-              <w:t>Aumento de custo do projeto</w:t>
-            </w:r>
-          </w:p>
-          <w:p>
-            <w:pPr>
-              <w:rPr>
-                <w:rFonts w:ascii="Calibri" w:eastAsia="Times New Roman" w:hAnsi="Calibri" w:cs="Times New Roman"/>
-              </w:rPr>
-            </w:pPr>
-            <w:r>
-              <w:rPr>
-                <w:rFonts w:ascii="Calibri" w:eastAsia="Times New Roman" w:hAnsi="Calibri" w:cs="Times New Roman"/>
-              </w:rPr>
-              <w:t>Qualidade possivelmente prejudicada</w:t>
-            </w:r>
-          </w:p>
-          <w:p>
-            <w:pPr>
-              <w:rPr>
-                <w:rFonts w:ascii="Calibri" w:eastAsia="Times New Roman" w:hAnsi="Calibri" w:cs="Times New Roman"/>
-              </w:rPr>
-            </w:pPr>
-            <w:r>
-              <w:rPr>
-                <w:rFonts w:ascii="Calibri" w:eastAsia="Times New Roman" w:hAnsi="Calibri" w:cs="Times New Roman"/>
-              </w:rPr>
-              <w:t>Atraso do projeto</w:t>
-            </w:r>
-          </w:p>
-          <w:p>
-            <w:pPr>
-              <w:rPr>
-                <w:rFonts w:ascii="Calibri" w:eastAsia="Times New Roman" w:hAnsi="Calibri" w:cs="Times New Roman"/>
-              </w:rPr>
-            </w:pPr>
-            <w:r>
-              <w:rPr>
-                <w:rFonts w:ascii="Calibri" w:eastAsia="Times New Roman" w:hAnsi="Calibri" w:cs="Times New Roman"/>
-              </w:rPr>
-              <w:t>Insatisfação do cliente</w:t>
-            </w:r>
-          </w:p>
-        </w:tc>
-        <w:tc>
-          <w:tcPr>
-            <w:tcW w:w="1843" w:type="dxa"/>
-          </w:tcPr>
-          <w:p>
-            <w:pPr>
-              <w:spacing w:after="200"/>
-              <w:jc w:val="center"/>
-              <w:rPr>
-                <w:rFonts w:ascii="Calibri" w:eastAsia="Times New Roman" w:hAnsi="Calibri" w:cs="Times New Roman"/>
-              </w:rPr>
-            </w:pPr>
-            <w:r>
-              <w:rPr>
-                <w:rFonts w:ascii="Calibri" w:eastAsia="Times New Roman" w:hAnsi="Calibri" w:cs="Times New Roman"/>
-              </w:rPr>
-              <w:t>Alta</w:t>
-            </w:r>
-          </w:p>
-        </w:tc>
-        <w:tc>
-          <w:tcPr>
-            <w:tcW w:w="1559" w:type="dxa"/>
-          </w:tcPr>
-          <w:p>
-            <w:pPr>
-              <w:spacing w:after="200"/>
-              <w:jc w:val="center"/>
-              <w:rPr>
-                <w:rFonts w:ascii="Calibri" w:eastAsia="Times New Roman" w:hAnsi="Calibri" w:cs="Times New Roman"/>
-              </w:rPr>
-            </w:pPr>
-            <w:r>
-              <w:rPr>
-                <w:rFonts w:ascii="Calibri" w:eastAsia="Times New Roman" w:hAnsi="Calibri" w:cs="Times New Roman"/>
-              </w:rPr>
-              <w:t>80</w:t>
-            </w:r>
-          </w:p>
-        </w:tc>
-      </w:tr>
-      <w:tr>
-        <w:tc>
-          <w:tcPr>
-            <w:tcW w:w="959" w:type="dxa"/>
-          </w:tcPr>
-          <w:p>
-            <w:pPr>
-              <w:spacing w:after="200"/>
-              <w:jc w:val="center"/>
-              <w:rPr>
-                <w:rFonts w:ascii="Calibri" w:eastAsia="Times New Roman" w:hAnsi="Calibri" w:cs="Times New Roman"/>
-                <w:b/>
-              </w:rPr>
-            </w:pPr>
-            <w:r>
-              <w:rPr>
-                <w:rFonts w:ascii="Calibri" w:eastAsia="Times New Roman" w:hAnsi="Calibri" w:cs="Times New Roman"/>
-                <w:b/>
-              </w:rPr>
-              <w:t>R17</w:t>
-            </w:r>
-          </w:p>
-        </w:tc>
-        <w:tc>
-          <w:tcPr>
-            <w:tcW w:w="2410" w:type="dxa"/>
-          </w:tcPr>
-          <w:p>
-            <w:pPr>
-              <w:spacing w:after="200"/>
-              <w:jc w:val="center"/>
-              <w:rPr>
-                <w:rFonts w:ascii="Calibri" w:eastAsia="Times New Roman" w:hAnsi="Calibri" w:cs="Times New Roman"/>
-              </w:rPr>
-            </w:pPr>
-            <w:r>
-              <w:rPr>
-                <w:rFonts w:ascii="Calibri" w:eastAsia="Times New Roman" w:hAnsi="Calibri" w:cs="Times New Roman"/>
-              </w:rPr>
-              <w:t xml:space="preserve">Indisponibilidade dos </w:t>
-            </w:r>
-            <w:proofErr w:type="spellStart"/>
-            <w:r>
-              <w:rPr>
-                <w:rFonts w:ascii="Calibri" w:eastAsia="Times New Roman" w:hAnsi="Calibri" w:cs="Times New Roman"/>
-              </w:rPr>
-              <w:t>stakeholders</w:t>
-            </w:r>
-            <w:proofErr w:type="spellEnd"/>
-          </w:p>
-        </w:tc>
-        <w:tc>
-          <w:tcPr>
-            <w:tcW w:w="3118" w:type="dxa"/>
-          </w:tcPr>
-          <w:p>
-            <w:pPr>
-              <w:rPr>
-                <w:rFonts w:ascii="Calibri" w:eastAsia="Times New Roman" w:hAnsi="Calibri" w:cs="Times New Roman"/>
-              </w:rPr>
-            </w:pPr>
-            <w:r>
-              <w:rPr>
-                <w:rFonts w:ascii="Calibri" w:eastAsia="Times New Roman" w:hAnsi="Calibri" w:cs="Times New Roman"/>
-              </w:rPr>
-              <w:t>Dificuldade na verificação e validação do projeto</w:t>
-            </w:r>
-          </w:p>
-          <w:p>
-            <w:pPr>
-              <w:rPr>
-                <w:rFonts w:ascii="Calibri" w:eastAsia="Times New Roman" w:hAnsi="Calibri" w:cs="Times New Roman"/>
-              </w:rPr>
-            </w:pPr>
-            <w:r>
-              <w:rPr>
-                <w:rFonts w:ascii="Calibri" w:eastAsia="Times New Roman" w:hAnsi="Calibri" w:cs="Times New Roman"/>
-              </w:rPr>
-              <w:t>Ruídos na comunicação</w:t>
-            </w:r>
-          </w:p>
-          <w:p>
-            <w:pPr>
-              <w:rPr>
-                <w:rFonts w:ascii="Calibri" w:eastAsia="Times New Roman" w:hAnsi="Calibri" w:cs="Times New Roman"/>
-              </w:rPr>
-            </w:pPr>
-            <w:r>
-              <w:rPr>
-                <w:rFonts w:ascii="Calibri" w:eastAsia="Times New Roman" w:hAnsi="Calibri" w:cs="Times New Roman"/>
-              </w:rPr>
-              <w:t>Desmotivação da equipe</w:t>
-            </w:r>
-          </w:p>
-          <w:p>
-            <w:pPr>
-              <w:rPr>
-                <w:rFonts w:ascii="Calibri" w:eastAsia="Times New Roman" w:hAnsi="Calibri" w:cs="Times New Roman"/>
-              </w:rPr>
-            </w:pPr>
-            <w:r>
-              <w:rPr>
-                <w:rFonts w:ascii="Calibri" w:eastAsia="Times New Roman" w:hAnsi="Calibri" w:cs="Times New Roman"/>
-              </w:rPr>
-              <w:t>Insucesso do projeto</w:t>
-            </w:r>
-          </w:p>
-        </w:tc>
-        <w:tc>
-          <w:tcPr>
-            <w:tcW w:w="1843" w:type="dxa"/>
-          </w:tcPr>
-          <w:p>
-            <w:pPr>
-              <w:spacing w:after="200"/>
-              <w:jc w:val="center"/>
-              <w:rPr>
-                <w:rFonts w:ascii="Calibri" w:eastAsia="Times New Roman" w:hAnsi="Calibri" w:cs="Times New Roman"/>
-              </w:rPr>
-            </w:pPr>
-            <w:r>
-              <w:rPr>
-                <w:rFonts w:ascii="Calibri" w:eastAsia="Times New Roman" w:hAnsi="Calibri" w:cs="Times New Roman"/>
-              </w:rPr>
-              <w:t>Alta</w:t>
-            </w:r>
-          </w:p>
-        </w:tc>
-        <w:tc>
-          <w:tcPr>
-            <w:tcW w:w="1559" w:type="dxa"/>
-          </w:tcPr>
-          <w:p>
-            <w:pPr>
-              <w:spacing w:after="200"/>
-              <w:jc w:val="center"/>
-              <w:rPr>
-                <w:rFonts w:ascii="Calibri" w:eastAsia="Times New Roman" w:hAnsi="Calibri" w:cs="Times New Roman"/>
-              </w:rPr>
-            </w:pPr>
-            <w:r>
-              <w:rPr>
-                <w:rFonts w:ascii="Calibri" w:eastAsia="Times New Roman" w:hAnsi="Calibri" w:cs="Times New Roman"/>
-              </w:rPr>
-              <w:t>80</w:t>
-            </w:r>
           </w:p>
         </w:tc>
       </w:tr>
@@ -3777,9 +4088,9 @@
       </w:pPr>
     </w:p>
     <w:sectPr>
-      <w:headerReference w:type="default" r:id="rId8"/>
-      <w:footerReference w:type="default" r:id="rId9"/>
-      <w:footerReference w:type="first" r:id="rId10"/>
+      <w:headerReference w:type="default" r:id="rId9"/>
+      <w:footerReference w:type="default" r:id="rId10"/>
+      <w:footerReference w:type="first" r:id="rId11"/>
       <w:pgSz w:w="11906" w:h="16838"/>
       <w:pgMar w:top="1134" w:right="1134" w:bottom="1134" w:left="1134" w:header="709" w:footer="709" w:gutter="0"/>
       <w:cols w:space="708"/>
@@ -3791,7 +4102,7 @@
 </file>
 
 <file path=word/endnotes.xml><?xml version="1.0" encoding="utf-8"?>
-<w:endnotes xmlns:ve="http://schemas.openxmlformats.org/markup-compatibility/2006" xmlns:o="urn:schemas-microsoft-com:office:office" xmlns:r="http://schemas.openxmlformats.org/officeDocument/2006/relationships" xmlns:m="http://schemas.openxmlformats.org/officeDocument/2006/math" xmlns:v="urn:schemas-microsoft-com:vml" xmlns:wp="http://schemas.openxmlformats.org/drawingml/2006/wordprocessingDrawing" xmlns:w10="urn:schemas-microsoft-com:office:word" xmlns:w="http://schemas.openxmlformats.org/wordprocessingml/2006/main" xmlns:wne="http://schemas.microsoft.com/office/word/2006/wordml">
+<w:endnotes xmlns:wpc="http://schemas.microsoft.com/office/word/2010/wordprocessingCanvas" xmlns:mc="http://schemas.openxmlformats.org/markup-compatibility/2006" xmlns:o="urn:schemas-microsoft-com:office:office" xmlns:r="http://schemas.openxmlformats.org/officeDocument/2006/relationships" xmlns:m="http://schemas.openxmlformats.org/officeDocument/2006/math" xmlns:v="urn:schemas-microsoft-com:vml" xmlns:wp14="http://schemas.microsoft.com/office/word/2010/wordprocessingDrawing" xmlns:wp="http://schemas.openxmlformats.org/drawingml/2006/wordprocessingDrawing" xmlns:w10="urn:schemas-microsoft-com:office:word" xmlns:w="http://schemas.openxmlformats.org/wordprocessingml/2006/main" xmlns:w14="http://schemas.microsoft.com/office/word/2010/wordml" xmlns:wpg="http://schemas.microsoft.com/office/word/2010/wordprocessingGroup" xmlns:wpi="http://schemas.microsoft.com/office/word/2010/wordprocessingInk" xmlns:wne="http://schemas.microsoft.com/office/word/2006/wordml" xmlns:wps="http://schemas.microsoft.com/office/word/2010/wordprocessingShape" mc:Ignorable="w14 wp14">
   <w:endnote w:type="separator" w:id="-1">
     <w:p>
       <w:pPr>
@@ -3816,7 +4127,7 @@
 </file>
 
 <file path=word/footer1.xml><?xml version="1.0" encoding="utf-8"?>
-<w:ftr xmlns:ve="http://schemas.openxmlformats.org/markup-compatibility/2006" xmlns:o="urn:schemas-microsoft-com:office:office" xmlns:r="http://schemas.openxmlformats.org/officeDocument/2006/relationships" xmlns:m="http://schemas.openxmlformats.org/officeDocument/2006/math" xmlns:v="urn:schemas-microsoft-com:vml" xmlns:wp="http://schemas.openxmlformats.org/drawingml/2006/wordprocessingDrawing" xmlns:w10="urn:schemas-microsoft-com:office:word" xmlns:w="http://schemas.openxmlformats.org/wordprocessingml/2006/main" xmlns:wne="http://schemas.microsoft.com/office/word/2006/wordml">
+<w:ftr xmlns:wpc="http://schemas.microsoft.com/office/word/2010/wordprocessingCanvas" xmlns:mc="http://schemas.openxmlformats.org/markup-compatibility/2006" xmlns:o="urn:schemas-microsoft-com:office:office" xmlns:r="http://schemas.openxmlformats.org/officeDocument/2006/relationships" xmlns:m="http://schemas.openxmlformats.org/officeDocument/2006/math" xmlns:v="urn:schemas-microsoft-com:vml" xmlns:wp14="http://schemas.microsoft.com/office/word/2010/wordprocessingDrawing" xmlns:wp="http://schemas.openxmlformats.org/drawingml/2006/wordprocessingDrawing" xmlns:w10="urn:schemas-microsoft-com:office:word" xmlns:w="http://schemas.openxmlformats.org/wordprocessingml/2006/main" xmlns:w14="http://schemas.microsoft.com/office/word/2010/wordml" xmlns:wpg="http://schemas.microsoft.com/office/word/2010/wordprocessingGroup" xmlns:wpi="http://schemas.microsoft.com/office/word/2010/wordprocessingInk" xmlns:wne="http://schemas.microsoft.com/office/word/2006/wordml" xmlns:wps="http://schemas.microsoft.com/office/word/2010/wordprocessingShape" mc:Ignorable="w14 wp14">
   <w:sdt>
     <w:sdtPr>
       <w:id w:val="-713195947"/>
@@ -3825,49 +4136,63 @@
         <w:docPartUnique/>
       </w:docPartObj>
     </w:sdtPr>
+    <w:sdtEndPr/>
     <w:sdtContent>
       <w:p>
         <w:pPr>
-          <w:pStyle w:val="Rodap"/>
+          <w:pStyle w:val="Footer"/>
           <w:jc w:val="right"/>
         </w:pPr>
-        <w:fldSimple w:instr="PAGE   \* MERGEFORMAT">
-          <w:r>
-            <w:rPr>
-              <w:noProof/>
-            </w:rPr>
-            <w:t>6</w:t>
-          </w:r>
-        </w:fldSimple>
+        <w:r>
+          <w:fldChar w:fldCharType="begin"/>
+        </w:r>
+        <w:r>
+          <w:instrText>PAGE   \* MERGEFORMAT</w:instrText>
+        </w:r>
+        <w:r>
+          <w:fldChar w:fldCharType="separate"/>
+        </w:r>
+        <w:r>
+          <w:rPr>
+            <w:noProof/>
+          </w:rPr>
+          <w:t>6</w:t>
+        </w:r>
+        <w:r>
+          <w:rPr>
+            <w:noProof/>
+          </w:rPr>
+          <w:fldChar w:fldCharType="end"/>
+        </w:r>
       </w:p>
     </w:sdtContent>
   </w:sdt>
   <w:p>
     <w:pPr>
-      <w:pStyle w:val="Rodap"/>
+      <w:pStyle w:val="Footer"/>
     </w:pPr>
   </w:p>
 </w:ftr>
 </file>
 
 <file path=word/footer2.xml><?xml version="1.0" encoding="utf-8"?>
-<w:ftr xmlns:ve="http://schemas.openxmlformats.org/markup-compatibility/2006" xmlns:o="urn:schemas-microsoft-com:office:office" xmlns:r="http://schemas.openxmlformats.org/officeDocument/2006/relationships" xmlns:m="http://schemas.openxmlformats.org/officeDocument/2006/math" xmlns:v="urn:schemas-microsoft-com:vml" xmlns:wp="http://schemas.openxmlformats.org/drawingml/2006/wordprocessingDrawing" xmlns:w10="urn:schemas-microsoft-com:office:word" xmlns:w="http://schemas.openxmlformats.org/wordprocessingml/2006/main" xmlns:wne="http://schemas.microsoft.com/office/word/2006/wordml">
+<w:ftr xmlns:wpc="http://schemas.microsoft.com/office/word/2010/wordprocessingCanvas" xmlns:mc="http://schemas.openxmlformats.org/markup-compatibility/2006" xmlns:o="urn:schemas-microsoft-com:office:office" xmlns:r="http://schemas.openxmlformats.org/officeDocument/2006/relationships" xmlns:m="http://schemas.openxmlformats.org/officeDocument/2006/math" xmlns:v="urn:schemas-microsoft-com:vml" xmlns:wp14="http://schemas.microsoft.com/office/word/2010/wordprocessingDrawing" xmlns:wp="http://schemas.openxmlformats.org/drawingml/2006/wordprocessingDrawing" xmlns:w10="urn:schemas-microsoft-com:office:word" xmlns:w="http://schemas.openxmlformats.org/wordprocessingml/2006/main" xmlns:w14="http://schemas.microsoft.com/office/word/2010/wordml" xmlns:wpg="http://schemas.microsoft.com/office/word/2010/wordprocessingGroup" xmlns:wpi="http://schemas.microsoft.com/office/word/2010/wordprocessingInk" xmlns:wne="http://schemas.microsoft.com/office/word/2006/wordml" xmlns:wps="http://schemas.microsoft.com/office/word/2010/wordprocessingShape" mc:Ignorable="w14 wp14">
   <w:p>
     <w:pPr>
-      <w:pStyle w:val="Rodap"/>
+      <w:pStyle w:val="Footer"/>
       <w:jc w:val="right"/>
     </w:pPr>
   </w:p>
   <w:p>
     <w:pPr>
-      <w:pStyle w:val="Rodap"/>
+      <w:pStyle w:val="Footer"/>
     </w:pPr>
   </w:p>
 </w:ftr>
 </file>
 
 <file path=word/footnotes.xml><?xml version="1.0" encoding="utf-8"?>
-<w:footnotes xmlns:ve="http://schemas.openxmlformats.org/markup-compatibility/2006" xmlns:o="urn:schemas-microsoft-com:office:office" xmlns:r="http://schemas.openxmlformats.org/officeDocument/2006/relationships" xmlns:m="http://schemas.openxmlformats.org/officeDocument/2006/math" xmlns:v="urn:schemas-microsoft-com:vml" xmlns:wp="http://schemas.openxmlformats.org/drawingml/2006/wordprocessingDrawing" xmlns:w10="urn:schemas-microsoft-com:office:word" xmlns:w="http://schemas.openxmlformats.org/wordprocessingml/2006/main" xmlns:wne="http://schemas.microsoft.com/office/word/2006/wordml">
+<w:footnotes xmlns:wpc="http://schemas.microsoft.com/office/word/2010/wordprocessingCanvas" xmlns:mc="http://schemas.openxmlformats.org/markup-compatibility/2006" xmlns:o="urn:schemas-microsoft-com:office:office" xmlns:r="http://schemas.openxmlformats.org/officeDocument/2006/relationships" xmlns:m="http://schemas.openxmlformats.org/officeDocument/2006/math" xmlns:v="urn:schemas-microsoft-com:vml" xmlns:wp14="http://schemas.microsoft.com/office/word/2010/wordprocessingDrawing" xmlns:wp="http://schemas.openxmlformats.org/drawingml/2006/wordprocessingDrawing" xmlns:w10="urn:schemas-microsoft-com:office:word" xmlns:w="http://schemas.openxmlformats.org/wordprocessingml/2006/main" xmlns:w14="http://schemas.microsoft.com/office/word/2010/wordml" xmlns:wpg="http://schemas.microsoft.com/office/word/2010/wordprocessingGroup" xmlns:wpi="http://schemas.microsoft.com/office/word/2010/wordprocessingInk" xmlns:wne="http://schemas.microsoft.com/office/word/2006/wordml" xmlns:wps="http://schemas.microsoft.com/office/word/2010/wordprocessingShape" mc:Ignorable="w14 wp14">
   <w:footnote w:type="separator" w:id="-1">
     <w:p>
       <w:pPr>
@@ -3892,12 +4217,12 @@
 </file>
 
 <file path=word/header1.xml><?xml version="1.0" encoding="utf-8"?>
-<w:hdr xmlns:ve="http://schemas.openxmlformats.org/markup-compatibility/2006" xmlns:o="urn:schemas-microsoft-com:office:office" xmlns:r="http://schemas.openxmlformats.org/officeDocument/2006/relationships" xmlns:m="http://schemas.openxmlformats.org/officeDocument/2006/math" xmlns:v="urn:schemas-microsoft-com:vml" xmlns:wp="http://schemas.openxmlformats.org/drawingml/2006/wordprocessingDrawing" xmlns:w10="urn:schemas-microsoft-com:office:word" xmlns:w="http://schemas.openxmlformats.org/wordprocessingml/2006/main" xmlns:wne="http://schemas.microsoft.com/office/word/2006/wordml">
+<w:hdr xmlns:wpc="http://schemas.microsoft.com/office/word/2010/wordprocessingCanvas" xmlns:mc="http://schemas.openxmlformats.org/markup-compatibility/2006" xmlns:o="urn:schemas-microsoft-com:office:office" xmlns:r="http://schemas.openxmlformats.org/officeDocument/2006/relationships" xmlns:m="http://schemas.openxmlformats.org/officeDocument/2006/math" xmlns:v="urn:schemas-microsoft-com:vml" xmlns:wp14="http://schemas.microsoft.com/office/word/2010/wordprocessingDrawing" xmlns:wp="http://schemas.openxmlformats.org/drawingml/2006/wordprocessingDrawing" xmlns:w10="urn:schemas-microsoft-com:office:word" xmlns:w="http://schemas.openxmlformats.org/wordprocessingml/2006/main" xmlns:w14="http://schemas.microsoft.com/office/word/2010/wordml" xmlns:wpg="http://schemas.microsoft.com/office/word/2010/wordprocessingGroup" xmlns:wpi="http://schemas.microsoft.com/office/word/2010/wordprocessingInk" xmlns:wne="http://schemas.microsoft.com/office/word/2006/wordml" xmlns:wps="http://schemas.microsoft.com/office/word/2010/wordprocessingShape" mc:Ignorable="w14 wp14">
   <w:tbl>
     <w:tblPr>
-      <w:tblStyle w:val="Tabelacomgrade"/>
+      <w:tblStyle w:val="TableGrid"/>
       <w:tblW w:w="0" w:type="auto"/>
-      <w:tblLook w:val="04A0"/>
+      <w:tblLook w:val="04A0" w:firstRow="1" w:lastRow="0" w:firstColumn="1" w:lastColumn="0" w:noHBand="0" w:noVBand="1"/>
     </w:tblPr>
     <w:tblGrid>
       <w:gridCol w:w="4746"/>
@@ -3913,7 +4238,7 @@
         </w:tcPr>
         <w:p>
           <w:pPr>
-            <w:pStyle w:val="Cabealho"/>
+            <w:pStyle w:val="Header"/>
           </w:pPr>
           <w:r>
             <w:t>SAD – Sistema de Avaliação do Docente</w:t>
@@ -3926,7 +4251,7 @@
         </w:tcPr>
         <w:p>
           <w:pPr>
-            <w:pStyle w:val="Cabealho"/>
+            <w:pStyle w:val="Header"/>
             <w:tabs>
               <w:tab w:val="clear" w:pos="4252"/>
               <w:tab w:val="clear" w:pos="8504"/>
@@ -3953,7 +4278,7 @@
         </w:tcPr>
         <w:p>
           <w:pPr>
-            <w:pStyle w:val="Cabealho"/>
+            <w:pStyle w:val="Header"/>
           </w:pPr>
           <w:r>
             <w:t>Análise de Preliminar de Riscos</w:t>
@@ -3966,7 +4291,7 @@
         </w:tcPr>
         <w:p>
           <w:pPr>
-            <w:pStyle w:val="Cabealho"/>
+            <w:pStyle w:val="Header"/>
           </w:pPr>
           <w:r>
             <w:t xml:space="preserve">Data: </w:t>
@@ -3980,14 +4305,14 @@
   </w:tbl>
   <w:p>
     <w:pPr>
-      <w:pStyle w:val="Cabealho"/>
+      <w:pStyle w:val="Header"/>
     </w:pPr>
   </w:p>
 </w:hdr>
 </file>
 
 <file path=word/numbering.xml><?xml version="1.0" encoding="utf-8"?>
-<w:numbering xmlns:ve="http://schemas.openxmlformats.org/markup-compatibility/2006" xmlns:o="urn:schemas-microsoft-com:office:office" xmlns:r="http://schemas.openxmlformats.org/officeDocument/2006/relationships" xmlns:m="http://schemas.openxmlformats.org/officeDocument/2006/math" xmlns:v="urn:schemas-microsoft-com:vml" xmlns:wp="http://schemas.openxmlformats.org/drawingml/2006/wordprocessingDrawing" xmlns:w10="urn:schemas-microsoft-com:office:word" xmlns:w="http://schemas.openxmlformats.org/wordprocessingml/2006/main" xmlns:wne="http://schemas.microsoft.com/office/word/2006/wordml">
+<w:numbering xmlns:wpc="http://schemas.microsoft.com/office/word/2010/wordprocessingCanvas" xmlns:mc="http://schemas.openxmlformats.org/markup-compatibility/2006" xmlns:o="urn:schemas-microsoft-com:office:office" xmlns:r="http://schemas.openxmlformats.org/officeDocument/2006/relationships" xmlns:m="http://schemas.openxmlformats.org/officeDocument/2006/math" xmlns:v="urn:schemas-microsoft-com:vml" xmlns:wp14="http://schemas.microsoft.com/office/word/2010/wordprocessingDrawing" xmlns:wp="http://schemas.openxmlformats.org/drawingml/2006/wordprocessingDrawing" xmlns:w10="urn:schemas-microsoft-com:office:word" xmlns:w="http://schemas.openxmlformats.org/wordprocessingml/2006/main" xmlns:w14="http://schemas.microsoft.com/office/word/2010/wordml" xmlns:wpg="http://schemas.microsoft.com/office/word/2010/wordprocessingGroup" xmlns:wpi="http://schemas.microsoft.com/office/word/2010/wordprocessingInk" xmlns:wne="http://schemas.microsoft.com/office/word/2006/wordml" xmlns:wps="http://schemas.microsoft.com/office/word/2010/wordprocessingShape" mc:Ignorable="w14 wp14">
   <w:abstractNum w:abstractNumId="0">
     <w:nsid w:val="00000002"/>
     <w:multiLevelType w:val="multilevel"/>
@@ -5174,7 +5499,7 @@
 </file>
 
 <file path=word/styles.xml><?xml version="1.0" encoding="utf-8"?>
-<w:styles xmlns:r="http://schemas.openxmlformats.org/officeDocument/2006/relationships" xmlns:w="http://schemas.openxmlformats.org/wordprocessingml/2006/main">
+<w:styles xmlns:mc="http://schemas.openxmlformats.org/markup-compatibility/2006" xmlns:r="http://schemas.openxmlformats.org/officeDocument/2006/relationships" xmlns:w="http://schemas.openxmlformats.org/wordprocessingml/2006/main" xmlns:w14="http://schemas.microsoft.com/office/word/2010/wordml" mc:Ignorable="w14">
   <w:docDefaults>
     <w:rPrDefault>
       <w:rPr>
@@ -5334,11 +5659,11 @@
     <w:qFormat/>
     <w:rsid w:val="00DE76B0"/>
   </w:style>
-  <w:style w:type="paragraph" w:styleId="Ttulo1">
+  <w:style w:type="paragraph" w:styleId="Heading1">
     <w:name w:val="heading 1"/>
     <w:basedOn w:val="Normal"/>
     <w:next w:val="Normal"/>
-    <w:link w:val="Ttulo1Char"/>
+    <w:link w:val="Heading1Char"/>
     <w:uiPriority w:val="9"/>
     <w:qFormat/>
     <w:rsid w:val="00DE76B0"/>
@@ -5356,11 +5681,11 @@
       <w:szCs w:val="40"/>
     </w:rPr>
   </w:style>
-  <w:style w:type="paragraph" w:styleId="Ttulo2">
+  <w:style w:type="paragraph" w:styleId="Heading2">
     <w:name w:val="heading 2"/>
     <w:basedOn w:val="Normal"/>
     <w:next w:val="Normal"/>
-    <w:link w:val="Ttulo2Char"/>
+    <w:link w:val="Heading2Char"/>
     <w:uiPriority w:val="9"/>
     <w:unhideWhenUsed/>
     <w:qFormat/>
@@ -5378,11 +5703,11 @@
       <w:szCs w:val="32"/>
     </w:rPr>
   </w:style>
-  <w:style w:type="paragraph" w:styleId="Ttulo3">
+  <w:style w:type="paragraph" w:styleId="Heading3">
     <w:name w:val="heading 3"/>
     <w:basedOn w:val="Normal"/>
     <w:next w:val="Normal"/>
-    <w:link w:val="Ttulo3Char"/>
+    <w:link w:val="Heading3Char"/>
     <w:uiPriority w:val="9"/>
     <w:semiHidden/>
     <w:unhideWhenUsed/>
@@ -5400,11 +5725,11 @@
       <w:szCs w:val="32"/>
     </w:rPr>
   </w:style>
-  <w:style w:type="paragraph" w:styleId="Ttulo4">
+  <w:style w:type="paragraph" w:styleId="Heading4">
     <w:name w:val="heading 4"/>
     <w:basedOn w:val="Normal"/>
     <w:next w:val="Normal"/>
-    <w:link w:val="Ttulo4Char"/>
+    <w:link w:val="Heading4Char"/>
     <w:uiPriority w:val="9"/>
     <w:semiHidden/>
     <w:unhideWhenUsed/>
@@ -5424,11 +5749,11 @@
       <w:szCs w:val="30"/>
     </w:rPr>
   </w:style>
-  <w:style w:type="paragraph" w:styleId="Ttulo5">
+  <w:style w:type="paragraph" w:styleId="Heading5">
     <w:name w:val="heading 5"/>
     <w:basedOn w:val="Normal"/>
     <w:next w:val="Normal"/>
-    <w:link w:val="Ttulo5Char"/>
+    <w:link w:val="Heading5Char"/>
     <w:uiPriority w:val="9"/>
     <w:semiHidden/>
     <w:unhideWhenUsed/>
@@ -5446,11 +5771,11 @@
       <w:szCs w:val="28"/>
     </w:rPr>
   </w:style>
-  <w:style w:type="paragraph" w:styleId="Ttulo6">
+  <w:style w:type="paragraph" w:styleId="Heading6">
     <w:name w:val="heading 6"/>
     <w:basedOn w:val="Normal"/>
     <w:next w:val="Normal"/>
-    <w:link w:val="Ttulo6Char"/>
+    <w:link w:val="Heading6Char"/>
     <w:uiPriority w:val="9"/>
     <w:semiHidden/>
     <w:unhideWhenUsed/>
@@ -5470,11 +5795,11 @@
       <w:szCs w:val="26"/>
     </w:rPr>
   </w:style>
-  <w:style w:type="paragraph" w:styleId="Ttulo7">
+  <w:style w:type="paragraph" w:styleId="Heading7">
     <w:name w:val="heading 7"/>
     <w:basedOn w:val="Normal"/>
     <w:next w:val="Normal"/>
-    <w:link w:val="Ttulo7Char"/>
+    <w:link w:val="Heading7Char"/>
     <w:uiPriority w:val="9"/>
     <w:semiHidden/>
     <w:unhideWhenUsed/>
@@ -5492,11 +5817,11 @@
       <w:szCs w:val="24"/>
     </w:rPr>
   </w:style>
-  <w:style w:type="paragraph" w:styleId="Ttulo8">
+  <w:style w:type="paragraph" w:styleId="Heading8">
     <w:name w:val="heading 8"/>
     <w:basedOn w:val="Normal"/>
     <w:next w:val="Normal"/>
-    <w:link w:val="Ttulo8Char"/>
+    <w:link w:val="Heading8Char"/>
     <w:uiPriority w:val="9"/>
     <w:semiHidden/>
     <w:unhideWhenUsed/>
@@ -5516,11 +5841,11 @@
       <w:szCs w:val="22"/>
     </w:rPr>
   </w:style>
-  <w:style w:type="paragraph" w:styleId="Ttulo9">
+  <w:style w:type="paragraph" w:styleId="Heading9">
     <w:name w:val="heading 9"/>
     <w:basedOn w:val="Normal"/>
     <w:next w:val="Normal"/>
-    <w:link w:val="Ttulo9Char"/>
+    <w:link w:val="Heading9Char"/>
     <w:uiPriority w:val="9"/>
     <w:semiHidden/>
     <w:unhideWhenUsed/>
@@ -5539,18 +5864,17 @@
       <w:iCs/>
     </w:rPr>
   </w:style>
-  <w:style w:type="character" w:default="1" w:styleId="Fontepargpadro">
+  <w:style w:type="character" w:default="1" w:styleId="DefaultParagraphFont">
     <w:name w:val="Default Paragraph Font"/>
     <w:uiPriority w:val="1"/>
     <w:semiHidden/>
     <w:unhideWhenUsed/>
   </w:style>
-  <w:style w:type="table" w:default="1" w:styleId="Tabelanormal">
+  <w:style w:type="table" w:default="1" w:styleId="TableNormal">
     <w:name w:val="Normal Table"/>
     <w:uiPriority w:val="99"/>
     <w:semiHidden/>
     <w:unhideWhenUsed/>
-    <w:qFormat/>
     <w:tblPr>
       <w:tblInd w:w="0" w:type="dxa"/>
       <w:tblCellMar>
@@ -5561,16 +5885,16 @@
       </w:tblCellMar>
     </w:tblPr>
   </w:style>
-  <w:style w:type="numbering" w:default="1" w:styleId="Semlista">
+  <w:style w:type="numbering" w:default="1" w:styleId="NoList">
     <w:name w:val="No List"/>
     <w:uiPriority w:val="99"/>
     <w:semiHidden/>
     <w:unhideWhenUsed/>
   </w:style>
-  <w:style w:type="paragraph" w:styleId="Cabealho">
+  <w:style w:type="paragraph" w:styleId="Header">
     <w:name w:val="header"/>
     <w:basedOn w:val="Normal"/>
-    <w:link w:val="CabealhoChar"/>
+    <w:link w:val="HeaderChar"/>
     <w:uiPriority w:val="99"/>
     <w:unhideWhenUsed/>
     <w:rsid w:val="00393006"/>
@@ -5582,17 +5906,17 @@
       <w:spacing w:after="0" w:line="240" w:lineRule="auto"/>
     </w:pPr>
   </w:style>
-  <w:style w:type="character" w:customStyle="1" w:styleId="CabealhoChar">
-    <w:name w:val="Cabeçalho Char"/>
-    <w:basedOn w:val="Fontepargpadro"/>
-    <w:link w:val="Cabealho"/>
+  <w:style w:type="character" w:customStyle="1" w:styleId="HeaderChar">
+    <w:name w:val="Header Char"/>
+    <w:basedOn w:val="DefaultParagraphFont"/>
+    <w:link w:val="Header"/>
     <w:uiPriority w:val="99"/>
     <w:rsid w:val="00393006"/>
   </w:style>
-  <w:style w:type="paragraph" w:styleId="Rodap">
+  <w:style w:type="paragraph" w:styleId="Footer">
     <w:name w:val="footer"/>
     <w:basedOn w:val="Normal"/>
-    <w:link w:val="RodapChar"/>
+    <w:link w:val="FooterChar"/>
     <w:uiPriority w:val="99"/>
     <w:unhideWhenUsed/>
     <w:rsid w:val="00393006"/>
@@ -5604,17 +5928,17 @@
       <w:spacing w:after="0" w:line="240" w:lineRule="auto"/>
     </w:pPr>
   </w:style>
-  <w:style w:type="character" w:customStyle="1" w:styleId="RodapChar">
-    <w:name w:val="Rodapé Char"/>
-    <w:basedOn w:val="Fontepargpadro"/>
-    <w:link w:val="Rodap"/>
+  <w:style w:type="character" w:customStyle="1" w:styleId="FooterChar">
+    <w:name w:val="Footer Char"/>
+    <w:basedOn w:val="DefaultParagraphFont"/>
+    <w:link w:val="Footer"/>
     <w:uiPriority w:val="99"/>
     <w:rsid w:val="00393006"/>
   </w:style>
-  <w:style w:type="character" w:customStyle="1" w:styleId="Ttulo1Char">
-    <w:name w:val="Título 1 Char"/>
-    <w:basedOn w:val="Fontepargpadro"/>
-    <w:link w:val="Ttulo1"/>
+  <w:style w:type="character" w:customStyle="1" w:styleId="Heading1Char">
+    <w:name w:val="Heading 1 Char"/>
+    <w:basedOn w:val="DefaultParagraphFont"/>
+    <w:link w:val="Heading1"/>
     <w:uiPriority w:val="9"/>
     <w:rsid w:val="00DE76B0"/>
     <w:rPr>
@@ -5624,10 +5948,10 @@
       <w:szCs w:val="40"/>
     </w:rPr>
   </w:style>
-  <w:style w:type="character" w:customStyle="1" w:styleId="Ttulo2Char">
-    <w:name w:val="Título 2 Char"/>
-    <w:basedOn w:val="Fontepargpadro"/>
-    <w:link w:val="Ttulo2"/>
+  <w:style w:type="character" w:customStyle="1" w:styleId="Heading2Char">
+    <w:name w:val="Heading 2 Char"/>
+    <w:basedOn w:val="DefaultParagraphFont"/>
+    <w:link w:val="Heading2"/>
     <w:uiPriority w:val="9"/>
     <w:rsid w:val="00DE76B0"/>
     <w:rPr>
@@ -5636,10 +5960,10 @@
       <w:szCs w:val="32"/>
     </w:rPr>
   </w:style>
-  <w:style w:type="character" w:customStyle="1" w:styleId="Ttulo3Char">
-    <w:name w:val="Título 3 Char"/>
-    <w:basedOn w:val="Fontepargpadro"/>
-    <w:link w:val="Ttulo3"/>
+  <w:style w:type="character" w:customStyle="1" w:styleId="Heading3Char">
+    <w:name w:val="Heading 3 Char"/>
+    <w:basedOn w:val="DefaultParagraphFont"/>
+    <w:link w:val="Heading3"/>
     <w:uiPriority w:val="9"/>
     <w:semiHidden/>
     <w:rsid w:val="00DE76B0"/>
@@ -5649,10 +5973,10 @@
       <w:szCs w:val="32"/>
     </w:rPr>
   </w:style>
-  <w:style w:type="character" w:customStyle="1" w:styleId="Ttulo4Char">
-    <w:name w:val="Título 4 Char"/>
-    <w:basedOn w:val="Fontepargpadro"/>
-    <w:link w:val="Ttulo4"/>
+  <w:style w:type="character" w:customStyle="1" w:styleId="Heading4Char">
+    <w:name w:val="Heading 4 Char"/>
+    <w:basedOn w:val="DefaultParagraphFont"/>
+    <w:link w:val="Heading4"/>
     <w:uiPriority w:val="9"/>
     <w:semiHidden/>
     <w:rsid w:val="00DE76B0"/>
@@ -5664,10 +5988,10 @@
       <w:szCs w:val="30"/>
     </w:rPr>
   </w:style>
-  <w:style w:type="character" w:customStyle="1" w:styleId="Ttulo5Char">
-    <w:name w:val="Título 5 Char"/>
-    <w:basedOn w:val="Fontepargpadro"/>
-    <w:link w:val="Ttulo5"/>
+  <w:style w:type="character" w:customStyle="1" w:styleId="Heading5Char">
+    <w:name w:val="Heading 5 Char"/>
+    <w:basedOn w:val="DefaultParagraphFont"/>
+    <w:link w:val="Heading5"/>
     <w:uiPriority w:val="9"/>
     <w:semiHidden/>
     <w:rsid w:val="00DE76B0"/>
@@ -5677,10 +6001,10 @@
       <w:szCs w:val="28"/>
     </w:rPr>
   </w:style>
-  <w:style w:type="character" w:customStyle="1" w:styleId="Ttulo6Char">
-    <w:name w:val="Título 6 Char"/>
-    <w:basedOn w:val="Fontepargpadro"/>
-    <w:link w:val="Ttulo6"/>
+  <w:style w:type="character" w:customStyle="1" w:styleId="Heading6Char">
+    <w:name w:val="Heading 6 Char"/>
+    <w:basedOn w:val="DefaultParagraphFont"/>
+    <w:link w:val="Heading6"/>
     <w:uiPriority w:val="9"/>
     <w:semiHidden/>
     <w:rsid w:val="00DE76B0"/>
@@ -5692,10 +6016,10 @@
       <w:szCs w:val="26"/>
     </w:rPr>
   </w:style>
-  <w:style w:type="character" w:customStyle="1" w:styleId="Ttulo7Char">
-    <w:name w:val="Título 7 Char"/>
-    <w:basedOn w:val="Fontepargpadro"/>
-    <w:link w:val="Ttulo7"/>
+  <w:style w:type="character" w:customStyle="1" w:styleId="Heading7Char">
+    <w:name w:val="Heading 7 Char"/>
+    <w:basedOn w:val="DefaultParagraphFont"/>
+    <w:link w:val="Heading7"/>
     <w:uiPriority w:val="9"/>
     <w:semiHidden/>
     <w:rsid w:val="00DE76B0"/>
@@ -5705,10 +6029,10 @@
       <w:szCs w:val="24"/>
     </w:rPr>
   </w:style>
-  <w:style w:type="character" w:customStyle="1" w:styleId="Ttulo8Char">
-    <w:name w:val="Título 8 Char"/>
-    <w:basedOn w:val="Fontepargpadro"/>
-    <w:link w:val="Ttulo8"/>
+  <w:style w:type="character" w:customStyle="1" w:styleId="Heading8Char">
+    <w:name w:val="Heading 8 Char"/>
+    <w:basedOn w:val="DefaultParagraphFont"/>
+    <w:link w:val="Heading8"/>
     <w:uiPriority w:val="9"/>
     <w:semiHidden/>
     <w:rsid w:val="00DE76B0"/>
@@ -5720,10 +6044,10 @@
       <w:szCs w:val="22"/>
     </w:rPr>
   </w:style>
-  <w:style w:type="character" w:customStyle="1" w:styleId="Ttulo9Char">
-    <w:name w:val="Título 9 Char"/>
-    <w:basedOn w:val="Fontepargpadro"/>
-    <w:link w:val="Ttulo9"/>
+  <w:style w:type="character" w:customStyle="1" w:styleId="Heading9Char">
+    <w:name w:val="Heading 9 Char"/>
+    <w:basedOn w:val="DefaultParagraphFont"/>
+    <w:link w:val="Heading9"/>
     <w:uiPriority w:val="9"/>
     <w:semiHidden/>
     <w:rsid w:val="00DE76B0"/>
@@ -5734,7 +6058,7 @@
       <w:iCs/>
     </w:rPr>
   </w:style>
-  <w:style w:type="paragraph" w:styleId="Legenda">
+  <w:style w:type="paragraph" w:styleId="Caption">
     <w:name w:val="caption"/>
     <w:basedOn w:val="Normal"/>
     <w:next w:val="Normal"/>
@@ -5754,11 +6078,11 @@
       <w:szCs w:val="16"/>
     </w:rPr>
   </w:style>
-  <w:style w:type="paragraph" w:styleId="Ttulo">
+  <w:style w:type="paragraph" w:styleId="Title">
     <w:name w:val="Title"/>
     <w:basedOn w:val="Normal"/>
     <w:next w:val="Normal"/>
-    <w:link w:val="TtuloChar"/>
+    <w:link w:val="TitleChar"/>
     <w:uiPriority w:val="10"/>
     <w:qFormat/>
     <w:rsid w:val="00DE76B0"/>
@@ -5780,10 +6104,10 @@
       <w:szCs w:val="72"/>
     </w:rPr>
   </w:style>
-  <w:style w:type="character" w:customStyle="1" w:styleId="TtuloChar">
-    <w:name w:val="Título Char"/>
-    <w:basedOn w:val="Fontepargpadro"/>
-    <w:link w:val="Ttulo"/>
+  <w:style w:type="character" w:customStyle="1" w:styleId="TitleChar">
+    <w:name w:val="Title Char"/>
+    <w:basedOn w:val="DefaultParagraphFont"/>
+    <w:link w:val="Title"/>
     <w:uiPriority w:val="10"/>
     <w:rsid w:val="00DE76B0"/>
     <w:rPr>
@@ -5795,11 +6119,11 @@
       <w:szCs w:val="72"/>
     </w:rPr>
   </w:style>
-  <w:style w:type="paragraph" w:styleId="Subttulo">
+  <w:style w:type="paragraph" w:styleId="Subtitle">
     <w:name w:val="Subtitle"/>
     <w:basedOn w:val="Normal"/>
     <w:next w:val="Normal"/>
-    <w:link w:val="SubttuloChar"/>
+    <w:link w:val="SubtitleChar"/>
     <w:uiPriority w:val="11"/>
     <w:qFormat/>
     <w:rsid w:val="00DE76B0"/>
@@ -5815,10 +6139,10 @@
       <w:szCs w:val="28"/>
     </w:rPr>
   </w:style>
-  <w:style w:type="character" w:customStyle="1" w:styleId="SubttuloChar">
-    <w:name w:val="Subtítulo Char"/>
-    <w:basedOn w:val="Fontepargpadro"/>
-    <w:link w:val="Subttulo"/>
+  <w:style w:type="character" w:customStyle="1" w:styleId="SubtitleChar">
+    <w:name w:val="Subtitle Char"/>
+    <w:basedOn w:val="DefaultParagraphFont"/>
+    <w:link w:val="Subtitle"/>
     <w:uiPriority w:val="11"/>
     <w:rsid w:val="00DE76B0"/>
     <w:rPr>
@@ -5827,9 +6151,9 @@
       <w:szCs w:val="28"/>
     </w:rPr>
   </w:style>
-  <w:style w:type="character" w:styleId="Forte">
+  <w:style w:type="character" w:styleId="Strong">
     <w:name w:val="Strong"/>
-    <w:basedOn w:val="Fontepargpadro"/>
+    <w:basedOn w:val="DefaultParagraphFont"/>
     <w:uiPriority w:val="22"/>
     <w:qFormat/>
     <w:rsid w:val="00DE76B0"/>
@@ -5838,9 +6162,9 @@
       <w:bCs/>
     </w:rPr>
   </w:style>
-  <w:style w:type="character" w:styleId="nfase">
+  <w:style w:type="character" w:styleId="Emphasis">
     <w:name w:val="Emphasis"/>
-    <w:basedOn w:val="Fontepargpadro"/>
+    <w:basedOn w:val="DefaultParagraphFont"/>
     <w:uiPriority w:val="20"/>
     <w:qFormat/>
     <w:rsid w:val="00DE76B0"/>
@@ -5850,7 +6174,7 @@
       <w:color w:val="000000" w:themeColor="text1"/>
     </w:rPr>
   </w:style>
-  <w:style w:type="paragraph" w:styleId="SemEspaamento">
+  <w:style w:type="paragraph" w:styleId="NoSpacing">
     <w:name w:val="No Spacing"/>
     <w:uiPriority w:val="1"/>
     <w:qFormat/>
@@ -5859,11 +6183,11 @@
       <w:spacing w:after="0" w:line="240" w:lineRule="auto"/>
     </w:pPr>
   </w:style>
-  <w:style w:type="paragraph" w:styleId="Citao">
+  <w:style w:type="paragraph" w:styleId="Quote">
     <w:name w:val="Quote"/>
     <w:basedOn w:val="Normal"/>
     <w:next w:val="Normal"/>
-    <w:link w:val="CitaoChar"/>
+    <w:link w:val="QuoteChar"/>
     <w:uiPriority w:val="29"/>
     <w:qFormat/>
     <w:rsid w:val="00DE76B0"/>
@@ -5880,10 +6204,10 @@
       <w:szCs w:val="24"/>
     </w:rPr>
   </w:style>
-  <w:style w:type="character" w:customStyle="1" w:styleId="CitaoChar">
-    <w:name w:val="Citação Char"/>
-    <w:basedOn w:val="Fontepargpadro"/>
-    <w:link w:val="Citao"/>
+  <w:style w:type="character" w:customStyle="1" w:styleId="QuoteChar">
+    <w:name w:val="Quote Char"/>
+    <w:basedOn w:val="DefaultParagraphFont"/>
+    <w:link w:val="Quote"/>
     <w:uiPriority w:val="29"/>
     <w:rsid w:val="00DE76B0"/>
     <w:rPr>
@@ -5894,11 +6218,11 @@
       <w:szCs w:val="24"/>
     </w:rPr>
   </w:style>
-  <w:style w:type="paragraph" w:styleId="CitaoIntensa">
+  <w:style w:type="paragraph" w:styleId="IntenseQuote">
     <w:name w:val="Intense Quote"/>
     <w:basedOn w:val="Normal"/>
     <w:next w:val="Normal"/>
-    <w:link w:val="CitaoIntensaChar"/>
+    <w:link w:val="IntenseQuoteChar"/>
     <w:uiPriority w:val="30"/>
     <w:qFormat/>
     <w:rsid w:val="00DE76B0"/>
@@ -5915,10 +6239,10 @@
       <w:szCs w:val="28"/>
     </w:rPr>
   </w:style>
-  <w:style w:type="character" w:customStyle="1" w:styleId="CitaoIntensaChar">
-    <w:name w:val="Citação Intensa Char"/>
-    <w:basedOn w:val="Fontepargpadro"/>
-    <w:link w:val="CitaoIntensa"/>
+  <w:style w:type="character" w:customStyle="1" w:styleId="IntenseQuoteChar">
+    <w:name w:val="Intense Quote Char"/>
+    <w:basedOn w:val="DefaultParagraphFont"/>
+    <w:link w:val="IntenseQuote"/>
     <w:uiPriority w:val="30"/>
     <w:rsid w:val="00DE76B0"/>
     <w:rPr>
@@ -5929,9 +6253,9 @@
       <w:szCs w:val="28"/>
     </w:rPr>
   </w:style>
-  <w:style w:type="character" w:styleId="nfaseSutil">
+  <w:style w:type="character" w:styleId="SubtleEmphasis">
     <w:name w:val="Subtle Emphasis"/>
-    <w:basedOn w:val="Fontepargpadro"/>
+    <w:basedOn w:val="DefaultParagraphFont"/>
     <w:uiPriority w:val="19"/>
     <w:qFormat/>
     <w:rsid w:val="00DE76B0"/>
@@ -5941,9 +6265,9 @@
       <w:color w:val="595959" w:themeColor="text1" w:themeTint="A6"/>
     </w:rPr>
   </w:style>
-  <w:style w:type="character" w:styleId="nfaseIntensa">
+  <w:style w:type="character" w:styleId="IntenseEmphasis">
     <w:name w:val="Intense Emphasis"/>
-    <w:basedOn w:val="Fontepargpadro"/>
+    <w:basedOn w:val="DefaultParagraphFont"/>
     <w:uiPriority w:val="21"/>
     <w:qFormat/>
     <w:rsid w:val="00DE76B0"/>
@@ -5955,9 +6279,9 @@
       <w:color w:val="auto"/>
     </w:rPr>
   </w:style>
-  <w:style w:type="character" w:styleId="RefernciaSutil">
+  <w:style w:type="character" w:styleId="SubtleReference">
     <w:name w:val="Subtle Reference"/>
-    <w:basedOn w:val="Fontepargpadro"/>
+    <w:basedOn w:val="DefaultParagraphFont"/>
     <w:uiPriority w:val="31"/>
     <w:qFormat/>
     <w:rsid w:val="00DE76B0"/>
@@ -5969,9 +6293,9 @@
       <w:u w:val="single" w:color="7F7F7F" w:themeColor="text1" w:themeTint="80"/>
     </w:rPr>
   </w:style>
-  <w:style w:type="character" w:styleId="RefernciaIntensa">
+  <w:style w:type="character" w:styleId="IntenseReference">
     <w:name w:val="Intense Reference"/>
-    <w:basedOn w:val="Fontepargpadro"/>
+    <w:basedOn w:val="DefaultParagraphFont"/>
     <w:uiPriority w:val="32"/>
     <w:qFormat/>
     <w:rsid w:val="00DE76B0"/>
@@ -5985,9 +6309,9 @@
       <w:u w:val="single"/>
     </w:rPr>
   </w:style>
-  <w:style w:type="character" w:styleId="TtulodoLivro">
+  <w:style w:type="character" w:styleId="BookTitle">
     <w:name w:val="Book Title"/>
-    <w:basedOn w:val="Fontepargpadro"/>
+    <w:basedOn w:val="DefaultParagraphFont"/>
     <w:uiPriority w:val="33"/>
     <w:qFormat/>
     <w:rsid w:val="00DE76B0"/>
@@ -5999,9 +6323,9 @@
       <w:spacing w:val="0"/>
     </w:rPr>
   </w:style>
-  <w:style w:type="paragraph" w:styleId="CabealhodoSumrio">
+  <w:style w:type="paragraph" w:styleId="TOCHeading">
     <w:name w:val="TOC Heading"/>
-    <w:basedOn w:val="Ttulo1"/>
+    <w:basedOn w:val="Heading1"/>
     <w:next w:val="Normal"/>
     <w:uiPriority w:val="39"/>
     <w:unhideWhenUsed/>
@@ -6011,9 +6335,9 @@
       <w:outlineLvl w:val="9"/>
     </w:pPr>
   </w:style>
-  <w:style w:type="table" w:styleId="Tabelacomgrade">
+  <w:style w:type="table" w:styleId="TableGrid">
     <w:name w:val="Table Grid"/>
-    <w:basedOn w:val="Tabelanormal"/>
+    <w:basedOn w:val="TableNormal"/>
     <w:uiPriority w:val="59"/>
     <w:rsid w:val="00DE76B0"/>
     <w:pPr>
@@ -6037,7 +6361,7 @@
       </w:tblCellMar>
     </w:tblPr>
   </w:style>
-  <w:style w:type="paragraph" w:styleId="PargrafodaLista">
+  <w:style w:type="paragraph" w:styleId="ListParagraph">
     <w:name w:val="List Paragraph"/>
     <w:basedOn w:val="Normal"/>
     <w:qFormat/>
@@ -6047,7 +6371,7 @@
       <w:contextualSpacing/>
     </w:pPr>
   </w:style>
-  <w:style w:type="paragraph" w:styleId="Sumrio2">
+  <w:style w:type="paragraph" w:styleId="TOC2">
     <w:name w:val="toc 2"/>
     <w:basedOn w:val="Normal"/>
     <w:next w:val="Normal"/>
@@ -6066,7 +6390,7 @@
   </w:style>
   <w:style w:type="character" w:styleId="Hyperlink">
     <w:name w:val="Hyperlink"/>
-    <w:basedOn w:val="Fontepargpadro"/>
+    <w:basedOn w:val="DefaultParagraphFont"/>
     <w:uiPriority w:val="99"/>
     <w:unhideWhenUsed/>
     <w:rsid w:val="003747BF"/>
@@ -6091,10 +6415,10 @@
       <w:szCs w:val="22"/>
     </w:rPr>
   </w:style>
-  <w:style w:type="paragraph" w:styleId="Textodebalo">
+  <w:style w:type="paragraph" w:styleId="BalloonText">
     <w:name w:val="Balloon Text"/>
     <w:basedOn w:val="Normal"/>
-    <w:link w:val="TextodebaloChar"/>
+    <w:link w:val="BalloonTextChar"/>
     <w:uiPriority w:val="99"/>
     <w:semiHidden/>
     <w:unhideWhenUsed/>
@@ -6108,10 +6432,10 @@
       <w:szCs w:val="16"/>
     </w:rPr>
   </w:style>
-  <w:style w:type="character" w:customStyle="1" w:styleId="TextodebaloChar">
-    <w:name w:val="Texto de balão Char"/>
-    <w:basedOn w:val="Fontepargpadro"/>
-    <w:link w:val="Textodebalo"/>
+  <w:style w:type="character" w:customStyle="1" w:styleId="BalloonTextChar">
+    <w:name w:val="Balloon Text Char"/>
+    <w:basedOn w:val="DefaultParagraphFont"/>
+    <w:link w:val="BalloonText"/>
     <w:uiPriority w:val="99"/>
     <w:semiHidden/>
     <w:rsid w:val="00755A17"/>
@@ -6120,6 +6444,196 @@
       <w:sz w:val="16"/>
       <w:szCs w:val="16"/>
     </w:rPr>
+  </w:style>
+</w:styles>
+</file>
+
+<file path=word/stylesWithEffects.xml><?xml version="1.0" encoding="utf-8"?>
+<w:styles xmlns:wpc="http://schemas.microsoft.com/office/word/2010/wordprocessingCanvas" xmlns:mc="http://schemas.openxmlformats.org/markup-compatibility/2006" xmlns:o="urn:schemas-microsoft-com:office:office" xmlns:r="http://schemas.openxmlformats.org/officeDocument/2006/relationships" xmlns:m="http://schemas.openxmlformats.org/officeDocument/2006/math" xmlns:v="urn:schemas-microsoft-com:vml" xmlns:wp14="http://schemas.microsoft.com/office/word/2010/wordprocessingDrawing" xmlns:wp="http://schemas.openxmlformats.org/drawingml/2006/wordprocessingDrawing" xmlns:w10="urn:schemas-microsoft-com:office:word" xmlns:w="http://schemas.openxmlformats.org/wordprocessingml/2006/main" xmlns:w14="http://schemas.microsoft.com/office/word/2010/wordml" xmlns:wpg="http://schemas.microsoft.com/office/word/2010/wordprocessingGroup" xmlns:wpi="http://schemas.microsoft.com/office/word/2010/wordprocessingInk" xmlns:wne="http://schemas.microsoft.com/office/word/2006/wordml" xmlns:wps="http://schemas.microsoft.com/office/word/2010/wordprocessingShape" mc:Ignorable="w14 wp14">
+  <w:docDefaults>
+    <w:rPrDefault>
+      <w:rPr>
+        <w:rFonts w:asciiTheme="minorHAnsi" w:eastAsiaTheme="minorEastAsia" w:hAnsiTheme="minorHAnsi" w:cstheme="minorBidi"/>
+        <w:sz w:val="22"/>
+        <w:szCs w:val="22"/>
+        <w:lang w:val="ru-RU" w:eastAsia="ru-RU" w:bidi="ar-SA"/>
+      </w:rPr>
+    </w:rPrDefault>
+    <w:pPrDefault>
+      <w:pPr>
+        <w:spacing w:after="200" w:line="276" w:lineRule="auto"/>
+      </w:pPr>
+    </w:pPrDefault>
+  </w:docDefaults>
+  <w:latentStyles w:defLockedState="0" w:defUIPriority="99" w:defSemiHidden="1" w:defUnhideWhenUsed="1" w:defQFormat="0" w:count="267">
+    <w:lsdException w:name="Normal" w:semiHidden="0" w:uiPriority="0" w:unhideWhenUsed="0" w:qFormat="1"/>
+    <w:lsdException w:name="heading 1" w:semiHidden="0" w:uiPriority="9" w:unhideWhenUsed="0" w:qFormat="1"/>
+    <w:lsdException w:name="heading 2" w:uiPriority="9" w:qFormat="1"/>
+    <w:lsdException w:name="heading 3" w:uiPriority="9" w:qFormat="1"/>
+    <w:lsdException w:name="heading 4" w:uiPriority="9" w:qFormat="1"/>
+    <w:lsdException w:name="heading 5" w:uiPriority="9" w:qFormat="1"/>
+    <w:lsdException w:name="heading 6" w:uiPriority="9" w:qFormat="1"/>
+    <w:lsdException w:name="heading 7" w:uiPriority="9" w:qFormat="1"/>
+    <w:lsdException w:name="heading 8" w:uiPriority="9" w:qFormat="1"/>
+    <w:lsdException w:name="heading 9" w:uiPriority="9" w:qFormat="1"/>
+    <w:lsdException w:name="toc 1" w:uiPriority="39"/>
+    <w:lsdException w:name="toc 2" w:uiPriority="39"/>
+    <w:lsdException w:name="toc 3" w:uiPriority="39"/>
+    <w:lsdException w:name="toc 4" w:uiPriority="39"/>
+    <w:lsdException w:name="toc 5" w:uiPriority="39"/>
+    <w:lsdException w:name="toc 6" w:uiPriority="39"/>
+    <w:lsdException w:name="toc 7" w:uiPriority="39"/>
+    <w:lsdException w:name="toc 8" w:uiPriority="39"/>
+    <w:lsdException w:name="toc 9" w:uiPriority="39"/>
+    <w:lsdException w:name="caption" w:uiPriority="35" w:qFormat="1"/>
+    <w:lsdException w:name="Title" w:semiHidden="0" w:uiPriority="10" w:unhideWhenUsed="0" w:qFormat="1"/>
+    <w:lsdException w:name="Default Paragraph Font" w:uiPriority="1"/>
+    <w:lsdException w:name="Subtitle" w:semiHidden="0" w:uiPriority="11" w:unhideWhenUsed="0" w:qFormat="1"/>
+    <w:lsdException w:name="Strong" w:semiHidden="0" w:uiPriority="22" w:unhideWhenUsed="0" w:qFormat="1"/>
+    <w:lsdException w:name="Emphasis" w:semiHidden="0" w:uiPriority="20" w:unhideWhenUsed="0" w:qFormat="1"/>
+    <w:lsdException w:name="Table Grid" w:semiHidden="0" w:uiPriority="59" w:unhideWhenUsed="0"/>
+    <w:lsdException w:name="Placeholder Text" w:unhideWhenUsed="0"/>
+    <w:lsdException w:name="No Spacing" w:semiHidden="0" w:uiPriority="1" w:unhideWhenUsed="0" w:qFormat="1"/>
+    <w:lsdException w:name="Light Shading" w:semiHidden="0" w:uiPriority="60" w:unhideWhenUsed="0"/>
+    <w:lsdException w:name="Light List" w:semiHidden="0" w:uiPriority="61" w:unhideWhenUsed="0"/>
+    <w:lsdException w:name="Light Grid" w:semiHidden="0" w:uiPriority="62" w:unhideWhenUsed="0"/>
+    <w:lsdException w:name="Medium Shading 1" w:semiHidden="0" w:uiPriority="63" w:unhideWhenUsed="0"/>
+    <w:lsdException w:name="Medium Shading 2" w:semiHidden="0" w:uiPriority="64" w:unhideWhenUsed="0"/>
+    <w:lsdException w:name="Medium List 1" w:semiHidden="0" w:uiPriority="65" w:unhideWhenUsed="0"/>
+    <w:lsdException w:name="Medium List 2" w:semiHidden="0" w:uiPriority="66" w:unhideWhenUsed="0"/>
+    <w:lsdException w:name="Medium Grid 1" w:semiHidden="0" w:uiPriority="67" w:unhideWhenUsed="0"/>
+    <w:lsdException w:name="Medium Grid 2" w:semiHidden="0" w:uiPriority="68" w:unhideWhenUsed="0"/>
+    <w:lsdException w:name="Medium Grid 3" w:semiHidden="0" w:uiPriority="69" w:unhideWhenUsed="0"/>
+    <w:lsdException w:name="Dark List" w:semiHidden="0" w:uiPriority="70" w:unhideWhenUsed="0"/>
+    <w:lsdException w:name="Colorful Shading" w:semiHidden="0" w:uiPriority="71" w:unhideWhenUsed="0"/>
+    <w:lsdException w:name="Colorful List" w:semiHidden="0" w:uiPriority="72" w:unhideWhenUsed="0"/>
+    <w:lsdException w:name="Colorful Grid" w:semiHidden="0" w:uiPriority="73" w:unhideWhenUsed="0"/>
+    <w:lsdException w:name="Light Shading Accent 1" w:semiHidden="0" w:uiPriority="60" w:unhideWhenUsed="0"/>
+    <w:lsdException w:name="Light List Accent 1" w:semiHidden="0" w:uiPriority="61" w:unhideWhenUsed="0"/>
+    <w:lsdException w:name="Light Grid Accent 1" w:semiHidden="0" w:uiPriority="62" w:unhideWhenUsed="0"/>
+    <w:lsdException w:name="Medium Shading 1 Accent 1" w:semiHidden="0" w:uiPriority="63" w:unhideWhenUsed="0"/>
+    <w:lsdException w:name="Medium Shading 2 Accent 1" w:semiHidden="0" w:uiPriority="64" w:unhideWhenUsed="0"/>
+    <w:lsdException w:name="Medium List 1 Accent 1" w:semiHidden="0" w:uiPriority="65" w:unhideWhenUsed="0"/>
+    <w:lsdException w:name="Revision" w:unhideWhenUsed="0"/>
+    <w:lsdException w:name="List Paragraph" w:semiHidden="0" w:uiPriority="34" w:unhideWhenUsed="0" w:qFormat="1"/>
+    <w:lsdException w:name="Quote" w:semiHidden="0" w:uiPriority="29" w:unhideWhenUsed="0" w:qFormat="1"/>
+    <w:lsdException w:name="Intense Quote" w:semiHidden="0" w:uiPriority="30" w:unhideWhenUsed="0" w:qFormat="1"/>
+    <w:lsdException w:name="Medium List 2 Accent 1" w:semiHidden="0" w:uiPriority="66" w:unhideWhenUsed="0"/>
+    <w:lsdException w:name="Medium Grid 1 Accent 1" w:semiHidden="0" w:uiPriority="67" w:unhideWhenUsed="0"/>
+    <w:lsdException w:name="Medium Grid 2 Accent 1" w:semiHidden="0" w:uiPriority="68" w:unhideWhenUsed="0"/>
+    <w:lsdException w:name="Medium Grid 3 Accent 1" w:semiHidden="0" w:uiPriority="69" w:unhideWhenUsed="0"/>
+    <w:lsdException w:name="Dark List Accent 1" w:semiHidden="0" w:uiPriority="70" w:unhideWhenUsed="0"/>
+    <w:lsdException w:name="Colorful Shading Accent 1" w:semiHidden="0" w:uiPriority="71" w:unhideWhenUsed="0"/>
+    <w:lsdException w:name="Colorful List Accent 1" w:semiHidden="0" w:uiPriority="72" w:unhideWhenUsed="0"/>
+    <w:lsdException w:name="Colorful Grid Accent 1" w:semiHidden="0" w:uiPriority="73" w:unhideWhenUsed="0"/>
+    <w:lsdException w:name="Light Shading Accent 2" w:semiHidden="0" w:uiPriority="60" w:unhideWhenUsed="0"/>
+    <w:lsdException w:name="Light List Accent 2" w:semiHidden="0" w:uiPriority="61" w:unhideWhenUsed="0"/>
+    <w:lsdException w:name="Light Grid Accent 2" w:semiHidden="0" w:uiPriority="62" w:unhideWhenUsed="0"/>
+    <w:lsdException w:name="Medium Shading 1 Accent 2" w:semiHidden="0" w:uiPriority="63" w:unhideWhenUsed="0"/>
+    <w:lsdException w:name="Medium Shading 2 Accent 2" w:semiHidden="0" w:uiPriority="64" w:unhideWhenUsed="0"/>
+    <w:lsdException w:name="Medium List 1 Accent 2" w:semiHidden="0" w:uiPriority="65" w:unhideWhenUsed="0"/>
+    <w:lsdException w:name="Medium List 2 Accent 2" w:semiHidden="0" w:uiPriority="66" w:unhideWhenUsed="0"/>
+    <w:lsdException w:name="Medium Grid 1 Accent 2" w:semiHidden="0" w:uiPriority="67" w:unhideWhenUsed="0"/>
+    <w:lsdException w:name="Medium Grid 2 Accent 2" w:semiHidden="0" w:uiPriority="68" w:unhideWhenUsed="0"/>
+    <w:lsdException w:name="Medium Grid 3 Accent 2" w:semiHidden="0" w:uiPriority="69" w:unhideWhenUsed="0"/>
+    <w:lsdException w:name="Dark List Accent 2" w:semiHidden="0" w:uiPriority="70" w:unhideWhenUsed="0"/>
+    <w:lsdException w:name="Colorful Shading Accent 2" w:semiHidden="0" w:uiPriority="71" w:unhideWhenUsed="0"/>
+    <w:lsdException w:name="Colorful List Accent 2" w:semiHidden="0" w:uiPriority="72" w:unhideWhenUsed="0"/>
+    <w:lsdException w:name="Colorful Grid Accent 2" w:semiHidden="0" w:uiPriority="73" w:unhideWhenUsed="0"/>
+    <w:lsdException w:name="Light Shading Accent 3" w:semiHidden="0" w:uiPriority="60" w:unhideWhenUsed="0"/>
+    <w:lsdException w:name="Light List Accent 3" w:semiHidden="0" w:uiPriority="61" w:unhideWhenUsed="0"/>
+    <w:lsdException w:name="Light Grid Accent 3" w:semiHidden="0" w:uiPriority="62" w:unhideWhenUsed="0"/>
+    <w:lsdException w:name="Medium Shading 1 Accent 3" w:semiHidden="0" w:uiPriority="63" w:unhideWhenUsed="0"/>
+    <w:lsdException w:name="Medium Shading 2 Accent 3" w:semiHidden="0" w:uiPriority="64" w:unhideWhenUsed="0"/>
+    <w:lsdException w:name="Medium List 1 Accent 3" w:semiHidden="0" w:uiPriority="65" w:unhideWhenUsed="0"/>
+    <w:lsdException w:name="Medium List 2 Accent 3" w:semiHidden="0" w:uiPriority="66" w:unhideWhenUsed="0"/>
+    <w:lsdException w:name="Medium Grid 1 Accent 3" w:semiHidden="0" w:uiPriority="67" w:unhideWhenUsed="0"/>
+    <w:lsdException w:name="Medium Grid 2 Accent 3" w:semiHidden="0" w:uiPriority="68" w:unhideWhenUsed="0"/>
+    <w:lsdException w:name="Medium Grid 3 Accent 3" w:semiHidden="0" w:uiPriority="69" w:unhideWhenUsed="0"/>
+    <w:lsdException w:name="Dark List Accent 3" w:semiHidden="0" w:uiPriority="70" w:unhideWhenUsed="0"/>
+    <w:lsdException w:name="Colorful Shading Accent 3" w:semiHidden="0" w:uiPriority="71" w:unhideWhenUsed="0"/>
+    <w:lsdException w:name="Colorful List Accent 3" w:semiHidden="0" w:uiPriority="72" w:unhideWhenUsed="0"/>
+    <w:lsdException w:name="Colorful Grid Accent 3" w:semiHidden="0" w:uiPriority="73" w:unhideWhenUsed="0"/>
+    <w:lsdException w:name="Light Shading Accent 4" w:semiHidden="0" w:uiPriority="60" w:unhideWhenUsed="0"/>
+    <w:lsdException w:name="Light List Accent 4" w:semiHidden="0" w:uiPriority="61" w:unhideWhenUsed="0"/>
+    <w:lsdException w:name="Light Grid Accent 4" w:semiHidden="0" w:uiPriority="62" w:unhideWhenUsed="0"/>
+    <w:lsdException w:name="Medium Shading 1 Accent 4" w:semiHidden="0" w:uiPriority="63" w:unhideWhenUsed="0"/>
+    <w:lsdException w:name="Medium Shading 2 Accent 4" w:semiHidden="0" w:uiPriority="64" w:unhideWhenUsed="0"/>
+    <w:lsdException w:name="Medium List 1 Accent 4" w:semiHidden="0" w:uiPriority="65" w:unhideWhenUsed="0"/>
+    <w:lsdException w:name="Medium List 2 Accent 4" w:semiHidden="0" w:uiPriority="66" w:unhideWhenUsed="0"/>
+    <w:lsdException w:name="Medium Grid 1 Accent 4" w:semiHidden="0" w:uiPriority="67" w:unhideWhenUsed="0"/>
+    <w:lsdException w:name="Medium Grid 2 Accent 4" w:semiHidden="0" w:uiPriority="68" w:unhideWhenUsed="0"/>
+    <w:lsdException w:name="Medium Grid 3 Accent 4" w:semiHidden="0" w:uiPriority="69" w:unhideWhenUsed="0"/>
+    <w:lsdException w:name="Dark List Accent 4" w:semiHidden="0" w:uiPriority="70" w:unhideWhenUsed="0"/>
+    <w:lsdException w:name="Colorful Shading Accent 4" w:semiHidden="0" w:uiPriority="71" w:unhideWhenUsed="0"/>
+    <w:lsdException w:name="Colorful List Accent 4" w:semiHidden="0" w:uiPriority="72" w:unhideWhenUsed="0"/>
+    <w:lsdException w:name="Colorful Grid Accent 4" w:semiHidden="0" w:uiPriority="73" w:unhideWhenUsed="0"/>
+    <w:lsdException w:name="Light Shading Accent 5" w:semiHidden="0" w:uiPriority="60" w:unhideWhenUsed="0"/>
+    <w:lsdException w:name="Light List Accent 5" w:semiHidden="0" w:uiPriority="61" w:unhideWhenUsed="0"/>
+    <w:lsdException w:name="Light Grid Accent 5" w:semiHidden="0" w:uiPriority="62" w:unhideWhenUsed="0"/>
+    <w:lsdException w:name="Medium Shading 1 Accent 5" w:semiHidden="0" w:uiPriority="63" w:unhideWhenUsed="0"/>
+    <w:lsdException w:name="Medium Shading 2 Accent 5" w:semiHidden="0" w:uiPriority="64" w:unhideWhenUsed="0"/>
+    <w:lsdException w:name="Medium List 1 Accent 5" w:semiHidden="0" w:uiPriority="65" w:unhideWhenUsed="0"/>
+    <w:lsdException w:name="Medium List 2 Accent 5" w:semiHidden="0" w:uiPriority="66" w:unhideWhenUsed="0"/>
+    <w:lsdException w:name="Medium Grid 1 Accent 5" w:semiHidden="0" w:uiPriority="67" w:unhideWhenUsed="0"/>
+    <w:lsdException w:name="Medium Grid 2 Accent 5" w:semiHidden="0" w:uiPriority="68" w:unhideWhenUsed="0"/>
+    <w:lsdException w:name="Medium Grid 3 Accent 5" w:semiHidden="0" w:uiPriority="69" w:unhideWhenUsed="0"/>
+    <w:lsdException w:name="Dark List Accent 5" w:semiHidden="0" w:uiPriority="70" w:unhideWhenUsed="0"/>
+    <w:lsdException w:name="Colorful Shading Accent 5" w:semiHidden="0" w:uiPriority="71" w:unhideWhenUsed="0"/>
+    <w:lsdException w:name="Colorful List Accent 5" w:semiHidden="0" w:uiPriority="72" w:unhideWhenUsed="0"/>
+    <w:lsdException w:name="Colorful Grid Accent 5" w:semiHidden="0" w:uiPriority="73" w:unhideWhenUsed="0"/>
+    <w:lsdException w:name="Light Shading Accent 6" w:semiHidden="0" w:uiPriority="60" w:unhideWhenUsed="0"/>
+    <w:lsdException w:name="Light List Accent 6" w:semiHidden="0" w:uiPriority="61" w:unhideWhenUsed="0"/>
+    <w:lsdException w:name="Light Grid Accent 6" w:semiHidden="0" w:uiPriority="62" w:unhideWhenUsed="0"/>
+    <w:lsdException w:name="Medium Shading 1 Accent 6" w:semiHidden="0" w:uiPriority="63" w:unhideWhenUsed="0"/>
+    <w:lsdException w:name="Medium Shading 2 Accent 6" w:semiHidden="0" w:uiPriority="64" w:unhideWhenUsed="0"/>
+    <w:lsdException w:name="Medium List 1 Accent 6" w:semiHidden="0" w:uiPriority="65" w:unhideWhenUsed="0"/>
+    <w:lsdException w:name="Medium List 2 Accent 6" w:semiHidden="0" w:uiPriority="66" w:unhideWhenUsed="0"/>
+    <w:lsdException w:name="Medium Grid 1 Accent 6" w:semiHidden="0" w:uiPriority="67" w:unhideWhenUsed="0"/>
+    <w:lsdException w:name="Medium Grid 2 Accent 6" w:semiHidden="0" w:uiPriority="68" w:unhideWhenUsed="0"/>
+    <w:lsdException w:name="Medium Grid 3 Accent 6" w:semiHidden="0" w:uiPriority="69" w:unhideWhenUsed="0"/>
+    <w:lsdException w:name="Dark List Accent 6" w:semiHidden="0" w:uiPriority="70" w:unhideWhenUsed="0"/>
+    <w:lsdException w:name="Colorful Shading Accent 6" w:semiHidden="0" w:uiPriority="71" w:unhideWhenUsed="0"/>
+    <w:lsdException w:name="Colorful List Accent 6" w:semiHidden="0" w:uiPriority="72" w:unhideWhenUsed="0"/>
+    <w:lsdException w:name="Colorful Grid Accent 6" w:semiHidden="0" w:uiPriority="73" w:unhideWhenUsed="0"/>
+    <w:lsdException w:name="Subtle Emphasis" w:semiHidden="0" w:uiPriority="19" w:unhideWhenUsed="0" w:qFormat="1"/>
+    <w:lsdException w:name="Intense Emphasis" w:semiHidden="0" w:uiPriority="21" w:unhideWhenUsed="0" w:qFormat="1"/>
+    <w:lsdException w:name="Subtle Reference" w:semiHidden="0" w:uiPriority="31" w:unhideWhenUsed="0" w:qFormat="1"/>
+    <w:lsdException w:name="Intense Reference" w:semiHidden="0" w:uiPriority="32" w:unhideWhenUsed="0" w:qFormat="1"/>
+    <w:lsdException w:name="Book Title" w:semiHidden="0" w:uiPriority="33" w:unhideWhenUsed="0" w:qFormat="1"/>
+    <w:lsdException w:name="Bibliography" w:uiPriority="37"/>
+    <w:lsdException w:name="TOC Heading" w:uiPriority="39" w:qFormat="1"/>
+  </w:latentStyles>
+  <w:style w:type="paragraph" w:default="1" w:styleId="Normal">
+    <w:name w:val="Normal"/>
+    <w:qFormat/>
+  </w:style>
+  <w:style w:type="character" w:default="1" w:styleId="DefaultParagraphFont">
+    <w:name w:val="Default Paragraph Font"/>
+    <w:uiPriority w:val="1"/>
+    <w:semiHidden/>
+    <w:unhideWhenUsed/>
+  </w:style>
+  <w:style w:type="table" w:default="1" w:styleId="TableNormal">
+    <w:name w:val="Normal Table"/>
+    <w:uiPriority w:val="99"/>
+    <w:semiHidden/>
+    <w:unhideWhenUsed/>
+    <w:tblPr>
+      <w:tblInd w:w="0" w:type="dxa"/>
+      <w:tblCellMar>
+        <w:top w:w="0" w:type="dxa"/>
+        <w:left w:w="108" w:type="dxa"/>
+        <w:bottom w:w="0" w:type="dxa"/>
+        <w:right w:w="108" w:type="dxa"/>
+      </w:tblCellMar>
+    </w:tblPr>
+  </w:style>
+  <w:style w:type="numbering" w:default="1" w:styleId="NoList">
+    <w:name w:val="No List"/>
+    <w:uiPriority w:val="99"/>
+    <w:semiHidden/>
+    <w:unhideWhenUsed/>
   </w:style>
 </w:styles>
 </file>
@@ -6379,7 +6893,7 @@
   <a:extraClrSchemeLst/>
   <a:extLst>
     <a:ext uri="{05A4C25C-085E-4340-85A3-A5531E510DB2}">
-      <thm15:themeFamily xmlns="" xmlns:thm15="http://schemas.microsoft.com/office/thememl/2012/main" name="Office Theme" id="{62F939B6-93AF-4DB8-9C6B-D6C7DFDC589F}" vid="{4A3C46E8-61CC-4603-A589-7422A47A8E4A}"/>
+      <thm15:themeFamily xmlns:thm15="http://schemas.microsoft.com/office/thememl/2012/main" xmlns="" name="Office Theme" id="{62F939B6-93AF-4DB8-9C6B-D6C7DFDC589F}" vid="{4A3C46E8-61CC-4603-A589-7422A47A8E4A}"/>
     </a:ext>
   </a:extLst>
 </a:theme>
@@ -6390,7 +6904,7 @@
 </file>
 
 <file path=customXml/itemProps1.xml><?xml version="1.0" encoding="utf-8"?>
-<ds:datastoreItem xmlns:ds="http://schemas.openxmlformats.org/officeDocument/2006/customXml" ds:itemID="{619DE8C9-F1B8-45C5-ADE9-BA0C1F83A40A}">
+<ds:datastoreItem xmlns:ds="http://schemas.openxmlformats.org/officeDocument/2006/customXml" ds:itemID="{7C6435B8-2193-4335-A4A6-104DBF594241}">
   <ds:schemaRefs>
     <ds:schemaRef ds:uri="http://schemas.openxmlformats.org/officeDocument/2006/bibliography"/>
   </ds:schemaRefs>

</xml_diff>